<commit_message>
Upload Project scope, vision and goals and proof of execution from another branch
</commit_message>
<xml_diff>
--- a/ProjectPreliminary/TT2L_G03_ProjectVision&ProjectScope.docx
+++ b/ProjectPreliminary/TT2L_G03_ProjectVision&ProjectScope.docx
@@ -2,7 +2,1925 @@
 <file path=word/document.xml><?xml version="1.0" encoding="utf-8"?>
 <w:document xmlns:wpc="http://schemas.microsoft.com/office/word/2010/wordprocessingCanvas" xmlns:cx="http://schemas.microsoft.com/office/drawing/2014/chartex" xmlns:cx1="http://schemas.microsoft.com/office/drawing/2015/9/8/chartex" xmlns:cx2="http://schemas.microsoft.com/office/drawing/2015/10/21/chartex" xmlns:cx3="http://schemas.microsoft.com/office/drawing/2016/5/9/chartex" xmlns:cx4="http://schemas.microsoft.com/office/drawing/2016/5/10/chartex" xmlns:cx5="http://schemas.microsoft.com/office/drawing/2016/5/11/chartex" xmlns:cx6="http://schemas.microsoft.com/office/drawing/2016/5/12/chartex" xmlns:cx7="http://schemas.microsoft.com/office/drawing/2016/5/13/chartex" xmlns:cx8="http://schemas.microsoft.com/office/drawing/2016/5/14/chartex" xmlns:mc="http://schemas.openxmlformats.org/markup-compatibility/2006" xmlns:aink="http://schemas.microsoft.com/office/drawing/2016/ink" xmlns:am3d="http://schemas.microsoft.com/office/drawing/2017/model3d" xmlns:o="urn:schemas-microsoft-com:office:office" xmlns:oel="http://schemas.microsoft.com/office/2019/extlst" xmlns:r="http://schemas.openxmlformats.org/officeDocument/2006/relationships" xmlns:m="http://schemas.openxmlformats.org/officeDocument/2006/math" xmlns:v="urn:schemas-microsoft-com:vml" xmlns:wp14="http://schemas.microsoft.com/office/word/2010/wordprocessingDrawing" xmlns:wp="http://schemas.openxmlformats.org/drawingml/2006/wordprocessingDrawing" xmlns:w10="urn:schemas-microsoft-com:office:word" xmlns:w="http://schemas.openxmlformats.org/wordprocessingml/2006/main" xmlns:w14="http://schemas.microsoft.com/office/word/2010/wordml" xmlns:w15="http://schemas.microsoft.com/office/word/2012/wordml" xmlns:w16cex="http://schemas.microsoft.com/office/word/2018/wordml/cex" xmlns:w16cid="http://schemas.microsoft.com/office/word/2016/wordml/cid" xmlns:w16="http://schemas.microsoft.com/office/word/2018/wordml" xmlns:w16du="http://schemas.microsoft.com/office/word/2023/wordml/word16du" xmlns:w16sdtdh="http://schemas.microsoft.com/office/word/2020/wordml/sdtdatahash" xmlns:w16sdtfl="http://schemas.microsoft.com/office/word/2024/wordml/sdtformatlock" xmlns:w16se="http://schemas.microsoft.com/office/word/2015/wordml/symex" xmlns:wpg="http://schemas.microsoft.com/office/word/2010/wordprocessingGroup" xmlns:wpi="http://schemas.microsoft.com/office/word/2010/wordprocessingInk" xmlns:wne="http://schemas.microsoft.com/office/word/2006/wordml" xmlns:wps="http://schemas.microsoft.com/office/word/2010/wordprocessingShape" mc:Ignorable="w14 w15 w16se w16cid w16 w16cex w16sdtdh w16sdtfl w16du wp14">
   <w:body>
-    <w:p/>
+    <w:p>
+      <w:pPr>
+        <w:spacing w:before="100" w:beforeAutospacing="1" w:after="100" w:afterAutospacing="1" w:line="240" w:lineRule="auto"/>
+        <w:rPr>
+          <w:rFonts w:ascii="Arial" w:eastAsia="Times New Roman" w:hAnsi="Arial" w:cs="Arial"/>
+          <w:kern w:val="0"/>
+          <w14:ligatures w14:val="none"/>
+        </w:rPr>
+      </w:pPr>
+      <w:r>
+        <w:rPr>
+          <w:rFonts w:ascii="Arial" w:eastAsia="Times New Roman" w:hAnsi="Arial" w:cs="Arial"/>
+          <w:b/>
+          <w:bCs/>
+          <w:kern w:val="0"/>
+          <w14:ligatures w14:val="none"/>
+        </w:rPr>
+        <w:t>Project Vision:</w:t>
+      </w:r>
+    </w:p>
+    <w:p>
+      <w:pPr>
+        <w:spacing w:before="100" w:beforeAutospacing="1" w:after="100" w:afterAutospacing="1" w:line="240" w:lineRule="auto"/>
+        <w:rPr>
+          <w:rFonts w:ascii="Arial" w:eastAsia="Times New Roman" w:hAnsi="Arial" w:cs="Arial"/>
+          <w:kern w:val="0"/>
+          <w14:ligatures w14:val="none"/>
+        </w:rPr>
+      </w:pPr>
+      <w:r>
+        <w:rPr>
+          <w:rFonts w:ascii="Arial" w:eastAsia="Times New Roman" w:hAnsi="Arial" w:cs="Arial"/>
+          <w:kern w:val="0"/>
+          <w14:ligatures w14:val="none"/>
+        </w:rPr>
+        <w:t>The vision for the Campus Ride-Sharing Platform with Parking System Integration is to modernize campus transportation by creating a seamless, efficient, sustainable, and safe solution that addresses the commuting and parking challenges faced by the university community. The platform aims to foster a more connected and collaborative campus environment, ultimately transforming the university into a more efficient, sustainable, and cohesive place. It aspires to reclaim time lost to parking issues, reduce the environmental impact of commuting, and enhance the overall quality of life for every member of the campus community. In the long term, the project hopes to inspire similar initiatives beyond the university's borders.</w:t>
+      </w:r>
+    </w:p>
+    <w:p>
+      <w:pPr>
+        <w:spacing w:before="100" w:beforeAutospacing="1" w:after="100" w:afterAutospacing="1" w:line="240" w:lineRule="auto"/>
+        <w:rPr>
+          <w:rFonts w:ascii="Arial" w:eastAsia="Times New Roman" w:hAnsi="Arial" w:cs="Arial"/>
+          <w:kern w:val="0"/>
+          <w14:ligatures w14:val="none"/>
+        </w:rPr>
+      </w:pPr>
+      <w:r>
+        <w:rPr>
+          <w:rFonts w:ascii="Arial" w:eastAsia="Times New Roman" w:hAnsi="Arial" w:cs="Arial"/>
+          <w:b/>
+          <w:bCs/>
+          <w:kern w:val="0"/>
+          <w14:ligatures w14:val="none"/>
+        </w:rPr>
+        <w:t>Project Scope:</w:t>
+      </w:r>
+    </w:p>
+    <w:p>
+      <w:pPr>
+        <w:spacing w:before="100" w:beforeAutospacing="1" w:after="100" w:afterAutospacing="1" w:line="240" w:lineRule="auto"/>
+        <w:rPr>
+          <w:rFonts w:ascii="Arial" w:eastAsia="Times New Roman" w:hAnsi="Arial" w:cs="Arial"/>
+          <w:kern w:val="0"/>
+          <w14:ligatures w14:val="none"/>
+        </w:rPr>
+      </w:pPr>
+      <w:r>
+        <w:rPr>
+          <w:rFonts w:ascii="Arial" w:eastAsia="Times New Roman" w:hAnsi="Arial" w:cs="Arial"/>
+          <w:kern w:val="0"/>
+          <w14:ligatures w14:val="none"/>
+        </w:rPr>
+        <w:t>The project's scope encompasses the comprehensive development of a dual-platform solution: a mobile application for iOS and Android devices aimed at students and staff, and an accompanying web platform. This web platform will include a user-facing portal for desktop access to core functionalities and a robust administrative backend for MMU administrators.</w:t>
+      </w:r>
+    </w:p>
+    <w:p>
+      <w:pPr>
+        <w:spacing w:before="100" w:beforeAutospacing="1" w:after="100" w:afterAutospacing="1" w:line="240" w:lineRule="auto"/>
+        <w:rPr>
+          <w:rFonts w:ascii="Arial" w:eastAsia="Times New Roman" w:hAnsi="Arial" w:cs="Arial"/>
+          <w:kern w:val="0"/>
+          <w14:ligatures w14:val="none"/>
+        </w:rPr>
+      </w:pPr>
+      <w:r>
+        <w:rPr>
+          <w:rFonts w:ascii="Arial" w:eastAsia="Times New Roman" w:hAnsi="Arial" w:cs="Arial"/>
+          <w:kern w:val="0"/>
+          <w14:ligatures w14:val="none"/>
+        </w:rPr>
+        <w:t>Key areas within the scope include:</w:t>
+      </w:r>
+    </w:p>
+    <w:p>
+      <w:pPr>
+        <w:numPr>
+          <w:ilvl w:val="0"/>
+          <w:numId w:val="1"/>
+        </w:numPr>
+        <w:spacing w:before="100" w:beforeAutospacing="1" w:after="100" w:afterAutospacing="1" w:line="240" w:lineRule="auto"/>
+        <w:rPr>
+          <w:rFonts w:ascii="Arial" w:eastAsia="Times New Roman" w:hAnsi="Arial" w:cs="Arial"/>
+          <w:kern w:val="0"/>
+          <w14:ligatures w14:val="none"/>
+        </w:rPr>
+      </w:pPr>
+      <w:r>
+        <w:rPr>
+          <w:rFonts w:ascii="Arial" w:eastAsia="Times New Roman" w:hAnsi="Arial" w:cs="Arial"/>
+          <w:b/>
+          <w:bCs/>
+          <w:kern w:val="0"/>
+          <w14:ligatures w14:val="none"/>
+        </w:rPr>
+        <w:t>Core Ride-Sharing Functionalities:</w:t>
+      </w:r>
+      <w:r>
+        <w:rPr>
+          <w:rFonts w:ascii="Arial" w:eastAsia="Times New Roman" w:hAnsi="Arial" w:cs="Arial"/>
+          <w:kern w:val="0"/>
+          <w14:ligatures w14:val="none"/>
+        </w:rPr>
+        <w:t xml:space="preserve"> </w:t>
+      </w:r>
+    </w:p>
+    <w:p>
+      <w:pPr>
+        <w:numPr>
+          <w:ilvl w:val="1"/>
+          <w:numId w:val="1"/>
+        </w:numPr>
+        <w:spacing w:before="100" w:beforeAutospacing="1" w:after="100" w:afterAutospacing="1" w:line="240" w:lineRule="auto"/>
+        <w:rPr>
+          <w:rFonts w:ascii="Arial" w:eastAsia="Times New Roman" w:hAnsi="Arial" w:cs="Arial"/>
+          <w:kern w:val="0"/>
+          <w14:ligatures w14:val="none"/>
+        </w:rPr>
+      </w:pPr>
+      <w:r>
+        <w:rPr>
+          <w:rFonts w:ascii="Arial" w:eastAsia="Times New Roman" w:hAnsi="Arial" w:cs="Arial"/>
+          <w:kern w:val="0"/>
+          <w14:ligatures w14:val="none"/>
+        </w:rPr>
+        <w:t>Secure user registration using MMU credentials with potential for advanced digital ID verification and multi-factor authentication.</w:t>
+      </w:r>
+    </w:p>
+    <w:p>
+      <w:pPr>
+        <w:numPr>
+          <w:ilvl w:val="1"/>
+          <w:numId w:val="1"/>
+        </w:numPr>
+        <w:spacing w:before="100" w:beforeAutospacing="1" w:after="100" w:afterAutospacing="1" w:line="240" w:lineRule="auto"/>
+        <w:rPr>
+          <w:rFonts w:ascii="Arial" w:eastAsia="Times New Roman" w:hAnsi="Arial" w:cs="Arial"/>
+          <w:kern w:val="0"/>
+          <w14:ligatures w14:val="none"/>
+        </w:rPr>
+      </w:pPr>
+      <w:r>
+        <w:rPr>
+          <w:rFonts w:ascii="Arial" w:eastAsia="Times New Roman" w:hAnsi="Arial" w:cs="Arial"/>
+          <w:kern w:val="0"/>
+          <w14:ligatures w14:val="none"/>
+        </w:rPr>
+        <w:t>Comprehensive profile management.</w:t>
+      </w:r>
+    </w:p>
+    <w:p>
+      <w:pPr>
+        <w:numPr>
+          <w:ilvl w:val="1"/>
+          <w:numId w:val="1"/>
+        </w:numPr>
+        <w:spacing w:before="100" w:beforeAutospacing="1" w:after="100" w:afterAutospacing="1" w:line="240" w:lineRule="auto"/>
+        <w:rPr>
+          <w:rFonts w:ascii="Arial" w:eastAsia="Times New Roman" w:hAnsi="Arial" w:cs="Arial"/>
+          <w:kern w:val="0"/>
+          <w14:ligatures w14:val="none"/>
+        </w:rPr>
+      </w:pPr>
+      <w:r>
+        <w:rPr>
+          <w:rFonts w:ascii="Arial" w:eastAsia="Times New Roman" w:hAnsi="Arial" w:cs="Arial"/>
+          <w:kern w:val="0"/>
+          <w14:ligatures w14:val="none"/>
+        </w:rPr>
+        <w:t>Ride matching through geolocation for pick-up/drop-off points.</w:t>
+      </w:r>
+    </w:p>
+    <w:p>
+      <w:pPr>
+        <w:numPr>
+          <w:ilvl w:val="1"/>
+          <w:numId w:val="1"/>
+        </w:numPr>
+        <w:spacing w:before="100" w:beforeAutospacing="1" w:after="100" w:afterAutospacing="1" w:line="240" w:lineRule="auto"/>
+        <w:rPr>
+          <w:rFonts w:ascii="Arial" w:eastAsia="Times New Roman" w:hAnsi="Arial" w:cs="Arial"/>
+          <w:kern w:val="0"/>
+          <w14:ligatures w14:val="none"/>
+        </w:rPr>
+      </w:pPr>
+      <w:r>
+        <w:rPr>
+          <w:rFonts w:ascii="Arial" w:eastAsia="Times New Roman" w:hAnsi="Arial" w:cs="Arial"/>
+          <w:kern w:val="0"/>
+          <w14:ligatures w14:val="none"/>
+        </w:rPr>
+        <w:t>Optimal route suggestions considering real-time traffic.</w:t>
+      </w:r>
+    </w:p>
+    <w:p>
+      <w:pPr>
+        <w:numPr>
+          <w:ilvl w:val="1"/>
+          <w:numId w:val="1"/>
+        </w:numPr>
+        <w:spacing w:before="100" w:beforeAutospacing="1" w:after="100" w:afterAutospacing="1" w:line="240" w:lineRule="auto"/>
+        <w:rPr>
+          <w:rFonts w:ascii="Arial" w:eastAsia="Times New Roman" w:hAnsi="Arial" w:cs="Arial"/>
+          <w:kern w:val="0"/>
+          <w14:ligatures w14:val="none"/>
+        </w:rPr>
+      </w:pPr>
+      <w:r>
+        <w:rPr>
+          <w:rFonts w:ascii="Arial" w:eastAsia="Times New Roman" w:hAnsi="Arial" w:cs="Arial"/>
+          <w:kern w:val="0"/>
+          <w14:ligatures w14:val="none"/>
+        </w:rPr>
+        <w:t>Live vehicle tracking with ETAs.</w:t>
+      </w:r>
+    </w:p>
+    <w:p>
+      <w:pPr>
+        <w:numPr>
+          <w:ilvl w:val="1"/>
+          <w:numId w:val="1"/>
+        </w:numPr>
+        <w:spacing w:before="100" w:beforeAutospacing="1" w:after="100" w:afterAutospacing="1" w:line="240" w:lineRule="auto"/>
+        <w:rPr>
+          <w:rFonts w:ascii="Arial" w:eastAsia="Times New Roman" w:hAnsi="Arial" w:cs="Arial"/>
+          <w:kern w:val="0"/>
+          <w14:ligatures w14:val="none"/>
+        </w:rPr>
+      </w:pPr>
+      <w:r>
+        <w:rPr>
+          <w:rFonts w:ascii="Arial" w:eastAsia="Times New Roman" w:hAnsi="Arial" w:cs="Arial"/>
+          <w:kern w:val="0"/>
+          <w14:ligatures w14:val="none"/>
+        </w:rPr>
+        <w:t>Flexible scheduling options for advance reservations and instant ride-finding, including easy cancellation or rescheduling.</w:t>
+      </w:r>
+    </w:p>
+    <w:p>
+      <w:pPr>
+        <w:numPr>
+          <w:ilvl w:val="1"/>
+          <w:numId w:val="1"/>
+        </w:numPr>
+        <w:spacing w:before="100" w:beforeAutospacing="1" w:after="100" w:afterAutospacing="1" w:line="240" w:lineRule="auto"/>
+        <w:rPr>
+          <w:rFonts w:ascii="Arial" w:eastAsia="Times New Roman" w:hAnsi="Arial" w:cs="Arial"/>
+          <w:kern w:val="0"/>
+          <w14:ligatures w14:val="none"/>
+        </w:rPr>
+      </w:pPr>
+      <w:r>
+        <w:rPr>
+          <w:rFonts w:ascii="Arial" w:eastAsia="Times New Roman" w:hAnsi="Arial" w:cs="Arial"/>
+          <w:kern w:val="0"/>
+          <w14:ligatures w14:val="none"/>
+        </w:rPr>
+        <w:t>In-app chat/call features for communication.</w:t>
+      </w:r>
+    </w:p>
+    <w:p>
+      <w:pPr>
+        <w:numPr>
+          <w:ilvl w:val="1"/>
+          <w:numId w:val="1"/>
+        </w:numPr>
+        <w:spacing w:before="100" w:beforeAutospacing="1" w:after="100" w:afterAutospacing="1" w:line="240" w:lineRule="auto"/>
+        <w:rPr>
+          <w:rFonts w:ascii="Arial" w:eastAsia="Times New Roman" w:hAnsi="Arial" w:cs="Arial"/>
+          <w:kern w:val="0"/>
+          <w14:ligatures w14:val="none"/>
+        </w:rPr>
+      </w:pPr>
+      <w:r>
+        <w:rPr>
+          <w:rFonts w:ascii="Arial" w:eastAsia="Times New Roman" w:hAnsi="Arial" w:cs="Arial"/>
+          <w:kern w:val="0"/>
+          <w14:ligatures w14:val="none"/>
+        </w:rPr>
+        <w:t>Push notifications for ride updates and campus alerts.</w:t>
+      </w:r>
+    </w:p>
+    <w:p>
+      <w:pPr>
+        <w:numPr>
+          <w:ilvl w:val="1"/>
+          <w:numId w:val="1"/>
+        </w:numPr>
+        <w:spacing w:before="100" w:beforeAutospacing="1" w:after="100" w:afterAutospacing="1" w:line="240" w:lineRule="auto"/>
+        <w:rPr>
+          <w:rFonts w:ascii="Arial" w:eastAsia="Times New Roman" w:hAnsi="Arial" w:cs="Arial"/>
+          <w:kern w:val="0"/>
+          <w14:ligatures w14:val="none"/>
+        </w:rPr>
+      </w:pPr>
+      <w:r>
+        <w:rPr>
+          <w:rFonts w:ascii="Arial" w:eastAsia="Times New Roman" w:hAnsi="Arial" w:cs="Arial"/>
+          <w:kern w:val="0"/>
+          <w14:ligatures w14:val="none"/>
+        </w:rPr>
+        <w:t>Automated, dynamic fare estimation and transparent cost-splitting.</w:t>
+      </w:r>
+    </w:p>
+    <w:p>
+      <w:pPr>
+        <w:numPr>
+          <w:ilvl w:val="1"/>
+          <w:numId w:val="1"/>
+        </w:numPr>
+        <w:spacing w:before="100" w:beforeAutospacing="1" w:after="100" w:afterAutospacing="1" w:line="240" w:lineRule="auto"/>
+        <w:rPr>
+          <w:rFonts w:ascii="Arial" w:eastAsia="Times New Roman" w:hAnsi="Arial" w:cs="Arial"/>
+          <w:kern w:val="0"/>
+          <w14:ligatures w14:val="none"/>
+        </w:rPr>
+      </w:pPr>
+      <w:r>
+        <w:rPr>
+          <w:rFonts w:ascii="Arial" w:eastAsia="Times New Roman" w:hAnsi="Arial" w:cs="Arial"/>
+          <w:kern w:val="0"/>
+          <w14:ligatures w14:val="none"/>
+        </w:rPr>
+        <w:t>Integration of diverse digital payment methods (including campus billing, e-wallets, and a potential cash toggle).</w:t>
+      </w:r>
+    </w:p>
+    <w:p>
+      <w:pPr>
+        <w:numPr>
+          <w:ilvl w:val="1"/>
+          <w:numId w:val="1"/>
+        </w:numPr>
+        <w:spacing w:before="100" w:beforeAutospacing="1" w:after="100" w:afterAutospacing="1" w:line="240" w:lineRule="auto"/>
+        <w:rPr>
+          <w:rFonts w:ascii="Arial" w:eastAsia="Times New Roman" w:hAnsi="Arial" w:cs="Arial"/>
+          <w:kern w:val="0"/>
+          <w14:ligatures w14:val="none"/>
+        </w:rPr>
+      </w:pPr>
+      <w:r>
+        <w:rPr>
+          <w:rFonts w:ascii="Arial" w:eastAsia="Times New Roman" w:hAnsi="Arial" w:cs="Arial"/>
+          <w:kern w:val="0"/>
+          <w14:ligatures w14:val="none"/>
+        </w:rPr>
+        <w:t>Detailed trip/payment histories.</w:t>
+      </w:r>
+    </w:p>
+    <w:p>
+      <w:pPr>
+        <w:numPr>
+          <w:ilvl w:val="1"/>
+          <w:numId w:val="1"/>
+        </w:numPr>
+        <w:spacing w:before="100" w:beforeAutospacing="1" w:after="100" w:afterAutospacing="1" w:line="240" w:lineRule="auto"/>
+        <w:rPr>
+          <w:rFonts w:ascii="Arial" w:eastAsia="Times New Roman" w:hAnsi="Arial" w:cs="Arial"/>
+          <w:kern w:val="0"/>
+          <w14:ligatures w14:val="none"/>
+        </w:rPr>
+      </w:pPr>
+      <w:r>
+        <w:rPr>
+          <w:rFonts w:ascii="Arial" w:eastAsia="Times New Roman" w:hAnsi="Arial" w:cs="Arial"/>
+          <w:kern w:val="0"/>
+          <w14:ligatures w14:val="none"/>
+        </w:rPr>
+        <w:t>A two-way rating and feedback system, including a suggestion function.</w:t>
+      </w:r>
+    </w:p>
+    <w:p>
+      <w:pPr>
+        <w:numPr>
+          <w:ilvl w:val="0"/>
+          <w:numId w:val="1"/>
+        </w:numPr>
+        <w:spacing w:before="100" w:beforeAutospacing="1" w:after="100" w:afterAutospacing="1" w:line="240" w:lineRule="auto"/>
+        <w:rPr>
+          <w:rFonts w:ascii="Arial" w:eastAsia="Times New Roman" w:hAnsi="Arial" w:cs="Arial"/>
+          <w:kern w:val="0"/>
+          <w14:ligatures w14:val="none"/>
+        </w:rPr>
+      </w:pPr>
+      <w:r>
+        <w:rPr>
+          <w:rFonts w:ascii="Arial" w:eastAsia="Times New Roman" w:hAnsi="Arial" w:cs="Arial"/>
+          <w:b/>
+          <w:bCs/>
+          <w:kern w:val="0"/>
+          <w14:ligatures w14:val="none"/>
+        </w:rPr>
+        <w:t>Integrated Parking Management Functionalities:</w:t>
+      </w:r>
+      <w:r>
+        <w:rPr>
+          <w:rFonts w:ascii="Arial" w:eastAsia="Times New Roman" w:hAnsi="Arial" w:cs="Arial"/>
+          <w:kern w:val="0"/>
+          <w14:ligatures w14:val="none"/>
+        </w:rPr>
+        <w:t xml:space="preserve"> </w:t>
+      </w:r>
+    </w:p>
+    <w:p>
+      <w:pPr>
+        <w:numPr>
+          <w:ilvl w:val="1"/>
+          <w:numId w:val="1"/>
+        </w:numPr>
+        <w:spacing w:before="100" w:beforeAutospacing="1" w:after="100" w:afterAutospacing="1" w:line="240" w:lineRule="auto"/>
+        <w:rPr>
+          <w:rFonts w:ascii="Arial" w:eastAsia="Times New Roman" w:hAnsi="Arial" w:cs="Arial"/>
+          <w:kern w:val="0"/>
+          <w14:ligatures w14:val="none"/>
+        </w:rPr>
+      </w:pPr>
+      <w:r>
+        <w:rPr>
+          <w:rFonts w:ascii="Arial" w:eastAsia="Times New Roman" w:hAnsi="Arial" w:cs="Arial"/>
+          <w:kern w:val="0"/>
+          <w14:ligatures w14:val="none"/>
+        </w:rPr>
+        <w:t>Displaying real-time parking lot occupancy by integrating with campus sensor or gate systems.</w:t>
+      </w:r>
+    </w:p>
+    <w:p>
+      <w:pPr>
+        <w:numPr>
+          <w:ilvl w:val="1"/>
+          <w:numId w:val="1"/>
+        </w:numPr>
+        <w:spacing w:before="100" w:beforeAutospacing="1" w:after="100" w:afterAutospacing="1" w:line="240" w:lineRule="auto"/>
+        <w:rPr>
+          <w:rFonts w:ascii="Arial" w:eastAsia="Times New Roman" w:hAnsi="Arial" w:cs="Arial"/>
+          <w:kern w:val="0"/>
+          <w14:ligatures w14:val="none"/>
+        </w:rPr>
+      </w:pPr>
+      <w:r>
+        <w:rPr>
+          <w:rFonts w:ascii="Arial" w:eastAsia="Times New Roman" w:hAnsi="Arial" w:cs="Arial"/>
+          <w:kern w:val="0"/>
+          <w14:ligatures w14:val="none"/>
+        </w:rPr>
+        <w:t xml:space="preserve">Allowing users to reserve parking spots, potentially linked with </w:t>
+      </w:r>
+      <w:proofErr w:type="gramStart"/>
+      <w:r>
+        <w:rPr>
+          <w:rFonts w:ascii="Arial" w:eastAsia="Times New Roman" w:hAnsi="Arial" w:cs="Arial"/>
+          <w:kern w:val="0"/>
+          <w14:ligatures w14:val="none"/>
+        </w:rPr>
+        <w:t>ride-sharing</w:t>
+      </w:r>
+      <w:proofErr w:type="gramEnd"/>
+      <w:r>
+        <w:rPr>
+          <w:rFonts w:ascii="Arial" w:eastAsia="Times New Roman" w:hAnsi="Arial" w:cs="Arial"/>
+          <w:kern w:val="0"/>
+          <w14:ligatures w14:val="none"/>
+        </w:rPr>
+        <w:t>.</w:t>
+      </w:r>
+    </w:p>
+    <w:p>
+      <w:pPr>
+        <w:numPr>
+          <w:ilvl w:val="1"/>
+          <w:numId w:val="1"/>
+        </w:numPr>
+        <w:spacing w:before="100" w:beforeAutospacing="1" w:after="100" w:afterAutospacing="1" w:line="240" w:lineRule="auto"/>
+        <w:rPr>
+          <w:rFonts w:ascii="Arial" w:eastAsia="Times New Roman" w:hAnsi="Arial" w:cs="Arial"/>
+          <w:kern w:val="0"/>
+          <w14:ligatures w14:val="none"/>
+        </w:rPr>
+      </w:pPr>
+      <w:r>
+        <w:rPr>
+          <w:rFonts w:ascii="Arial" w:eastAsia="Times New Roman" w:hAnsi="Arial" w:cs="Arial"/>
+          <w:kern w:val="0"/>
+          <w14:ligatures w14:val="none"/>
+        </w:rPr>
+        <w:t>Automated campus gate entry/exit via RFID or license-plate recognition.</w:t>
+      </w:r>
+    </w:p>
+    <w:p>
+      <w:pPr>
+        <w:numPr>
+          <w:ilvl w:val="1"/>
+          <w:numId w:val="1"/>
+        </w:numPr>
+        <w:spacing w:before="100" w:beforeAutospacing="1" w:after="100" w:afterAutospacing="1" w:line="240" w:lineRule="auto"/>
+        <w:rPr>
+          <w:rFonts w:ascii="Arial" w:eastAsia="Times New Roman" w:hAnsi="Arial" w:cs="Arial"/>
+          <w:kern w:val="0"/>
+          <w14:ligatures w14:val="none"/>
+        </w:rPr>
+      </w:pPr>
+      <w:r>
+        <w:rPr>
+          <w:rFonts w:ascii="Arial" w:eastAsia="Times New Roman" w:hAnsi="Arial" w:cs="Arial"/>
+          <w:kern w:val="0"/>
+          <w14:ligatures w14:val="none"/>
+        </w:rPr>
+        <w:t>Support for digital parking permits.</w:t>
+      </w:r>
+    </w:p>
+    <w:p>
+      <w:pPr>
+        <w:numPr>
+          <w:ilvl w:val="1"/>
+          <w:numId w:val="1"/>
+        </w:numPr>
+        <w:spacing w:before="100" w:beforeAutospacing="1" w:after="100" w:afterAutospacing="1" w:line="240" w:lineRule="auto"/>
+        <w:rPr>
+          <w:rFonts w:ascii="Arial" w:eastAsia="Times New Roman" w:hAnsi="Arial" w:cs="Arial"/>
+          <w:kern w:val="0"/>
+          <w14:ligatures w14:val="none"/>
+        </w:rPr>
+      </w:pPr>
+      <w:r>
+        <w:rPr>
+          <w:rFonts w:ascii="Arial" w:eastAsia="Times New Roman" w:hAnsi="Arial" w:cs="Arial"/>
+          <w:kern w:val="0"/>
+          <w14:ligatures w14:val="none"/>
+        </w:rPr>
+        <w:t>Dynamic parking fees based on demand.</w:t>
+      </w:r>
+    </w:p>
+    <w:p>
+      <w:pPr>
+        <w:numPr>
+          <w:ilvl w:val="1"/>
+          <w:numId w:val="1"/>
+        </w:numPr>
+        <w:spacing w:before="100" w:beforeAutospacing="1" w:after="100" w:afterAutospacing="1" w:line="240" w:lineRule="auto"/>
+        <w:rPr>
+          <w:rFonts w:ascii="Arial" w:eastAsia="Times New Roman" w:hAnsi="Arial" w:cs="Arial"/>
+          <w:kern w:val="0"/>
+          <w14:ligatures w14:val="none"/>
+        </w:rPr>
+      </w:pPr>
+      <w:r>
+        <w:rPr>
+          <w:rFonts w:ascii="Arial" w:eastAsia="Times New Roman" w:hAnsi="Arial" w:cs="Arial"/>
+          <w:kern w:val="0"/>
+          <w14:ligatures w14:val="none"/>
+        </w:rPr>
+        <w:lastRenderedPageBreak/>
+        <w:t>Incentives for ride-sharing participants.</w:t>
+      </w:r>
+    </w:p>
+    <w:p>
+      <w:pPr>
+        <w:numPr>
+          <w:ilvl w:val="0"/>
+          <w:numId w:val="1"/>
+        </w:numPr>
+        <w:spacing w:before="100" w:beforeAutospacing="1" w:after="100" w:afterAutospacing="1" w:line="240" w:lineRule="auto"/>
+        <w:rPr>
+          <w:rFonts w:ascii="Arial" w:eastAsia="Times New Roman" w:hAnsi="Arial" w:cs="Arial"/>
+          <w:kern w:val="0"/>
+          <w14:ligatures w14:val="none"/>
+        </w:rPr>
+      </w:pPr>
+      <w:r>
+        <w:rPr>
+          <w:rFonts w:ascii="Arial" w:eastAsia="Times New Roman" w:hAnsi="Arial" w:cs="Arial"/>
+          <w:b/>
+          <w:bCs/>
+          <w:kern w:val="0"/>
+          <w14:ligatures w14:val="none"/>
+        </w:rPr>
+        <w:t>Safety and Security:</w:t>
+      </w:r>
+      <w:r>
+        <w:rPr>
+          <w:rFonts w:ascii="Arial" w:eastAsia="Times New Roman" w:hAnsi="Arial" w:cs="Arial"/>
+          <w:kern w:val="0"/>
+          <w14:ligatures w14:val="none"/>
+        </w:rPr>
+        <w:t xml:space="preserve"> </w:t>
+      </w:r>
+    </w:p>
+    <w:p>
+      <w:pPr>
+        <w:numPr>
+          <w:ilvl w:val="1"/>
+          <w:numId w:val="1"/>
+        </w:numPr>
+        <w:spacing w:before="100" w:beforeAutospacing="1" w:after="100" w:afterAutospacing="1" w:line="240" w:lineRule="auto"/>
+        <w:rPr>
+          <w:rFonts w:ascii="Arial" w:eastAsia="Times New Roman" w:hAnsi="Arial" w:cs="Arial"/>
+          <w:kern w:val="0"/>
+          <w14:ligatures w14:val="none"/>
+        </w:rPr>
+      </w:pPr>
+      <w:r>
+        <w:rPr>
+          <w:rFonts w:ascii="Arial" w:eastAsia="Times New Roman" w:hAnsi="Arial" w:cs="Arial"/>
+          <w:kern w:val="0"/>
+          <w14:ligatures w14:val="none"/>
+        </w:rPr>
+        <w:t>In-app tools like an SOS button and trip sharing.</w:t>
+      </w:r>
+    </w:p>
+    <w:p>
+      <w:pPr>
+        <w:numPr>
+          <w:ilvl w:val="1"/>
+          <w:numId w:val="1"/>
+        </w:numPr>
+        <w:spacing w:before="100" w:beforeAutospacing="1" w:after="100" w:afterAutospacing="1" w:line="240" w:lineRule="auto"/>
+        <w:rPr>
+          <w:rFonts w:ascii="Arial" w:eastAsia="Times New Roman" w:hAnsi="Arial" w:cs="Arial"/>
+          <w:kern w:val="0"/>
+          <w14:ligatures w14:val="none"/>
+        </w:rPr>
+      </w:pPr>
+      <w:r>
+        <w:rPr>
+          <w:rFonts w:ascii="Arial" w:eastAsia="Times New Roman" w:hAnsi="Arial" w:cs="Arial"/>
+          <w:kern w:val="0"/>
+          <w14:ligatures w14:val="none"/>
+        </w:rPr>
+        <w:t>Robust driver and vehicle verification processes, including profile displays with ratings, support for background screening, and cross-checking vehicles against approved campus lists.</w:t>
+      </w:r>
+    </w:p>
+    <w:p>
+      <w:pPr>
+        <w:numPr>
+          <w:ilvl w:val="0"/>
+          <w:numId w:val="1"/>
+        </w:numPr>
+        <w:spacing w:before="100" w:beforeAutospacing="1" w:after="100" w:afterAutospacing="1" w:line="240" w:lineRule="auto"/>
+        <w:rPr>
+          <w:rFonts w:ascii="Arial" w:eastAsia="Times New Roman" w:hAnsi="Arial" w:cs="Arial"/>
+          <w:kern w:val="0"/>
+          <w14:ligatures w14:val="none"/>
+        </w:rPr>
+      </w:pPr>
+      <w:r>
+        <w:rPr>
+          <w:rFonts w:ascii="Arial" w:eastAsia="Times New Roman" w:hAnsi="Arial" w:cs="Arial"/>
+          <w:b/>
+          <w:bCs/>
+          <w:kern w:val="0"/>
+          <w14:ligatures w14:val="none"/>
+        </w:rPr>
+        <w:t>Administrative Web Platform:</w:t>
+      </w:r>
+      <w:r>
+        <w:rPr>
+          <w:rFonts w:ascii="Arial" w:eastAsia="Times New Roman" w:hAnsi="Arial" w:cs="Arial"/>
+          <w:kern w:val="0"/>
+          <w14:ligatures w14:val="none"/>
+        </w:rPr>
+        <w:t xml:space="preserve"> </w:t>
+      </w:r>
+    </w:p>
+    <w:p>
+      <w:pPr>
+        <w:numPr>
+          <w:ilvl w:val="1"/>
+          <w:numId w:val="1"/>
+        </w:numPr>
+        <w:spacing w:before="100" w:beforeAutospacing="1" w:after="100" w:afterAutospacing="1" w:line="240" w:lineRule="auto"/>
+        <w:rPr>
+          <w:rFonts w:ascii="Arial" w:eastAsia="Times New Roman" w:hAnsi="Arial" w:cs="Arial"/>
+          <w:kern w:val="0"/>
+          <w14:ligatures w14:val="none"/>
+        </w:rPr>
+      </w:pPr>
+      <w:r>
+        <w:rPr>
+          <w:rFonts w:ascii="Arial" w:eastAsia="Times New Roman" w:hAnsi="Arial" w:cs="Arial"/>
+          <w:kern w:val="0"/>
+          <w14:ligatures w14:val="none"/>
+        </w:rPr>
+        <w:t>A centralized dashboard for system oversight.</w:t>
+      </w:r>
+    </w:p>
+    <w:p>
+      <w:pPr>
+        <w:numPr>
+          <w:ilvl w:val="1"/>
+          <w:numId w:val="1"/>
+        </w:numPr>
+        <w:spacing w:before="100" w:beforeAutospacing="1" w:after="100" w:afterAutospacing="1" w:line="240" w:lineRule="auto"/>
+        <w:rPr>
+          <w:rFonts w:ascii="Arial" w:eastAsia="Times New Roman" w:hAnsi="Arial" w:cs="Arial"/>
+          <w:kern w:val="0"/>
+          <w14:ligatures w14:val="none"/>
+        </w:rPr>
+      </w:pPr>
+      <w:r>
+        <w:rPr>
+          <w:rFonts w:ascii="Arial" w:eastAsia="Times New Roman" w:hAnsi="Arial" w:cs="Arial"/>
+          <w:kern w:val="0"/>
+          <w14:ligatures w14:val="none"/>
+        </w:rPr>
+        <w:t>Detailed reporting and analytics on usage and trends.</w:t>
+      </w:r>
+    </w:p>
+    <w:p>
+      <w:pPr>
+        <w:numPr>
+          <w:ilvl w:val="1"/>
+          <w:numId w:val="1"/>
+        </w:numPr>
+        <w:spacing w:before="100" w:beforeAutospacing="1" w:after="100" w:afterAutospacing="1" w:line="240" w:lineRule="auto"/>
+        <w:rPr>
+          <w:rFonts w:ascii="Arial" w:eastAsia="Times New Roman" w:hAnsi="Arial" w:cs="Arial"/>
+          <w:kern w:val="0"/>
+          <w14:ligatures w14:val="none"/>
+        </w:rPr>
+      </w:pPr>
+      <w:r>
+        <w:rPr>
+          <w:rFonts w:ascii="Arial" w:eastAsia="Times New Roman" w:hAnsi="Arial" w:cs="Arial"/>
+          <w:kern w:val="0"/>
+          <w14:ligatures w14:val="none"/>
+        </w:rPr>
+        <w:t>Tools for managing user roles, policies, and pricing.</w:t>
+      </w:r>
+    </w:p>
+    <w:p>
+      <w:pPr>
+        <w:numPr>
+          <w:ilvl w:val="1"/>
+          <w:numId w:val="1"/>
+        </w:numPr>
+        <w:spacing w:before="100" w:beforeAutospacing="1" w:after="100" w:afterAutospacing="1" w:line="240" w:lineRule="auto"/>
+        <w:rPr>
+          <w:rFonts w:ascii="Arial" w:eastAsia="Times New Roman" w:hAnsi="Arial" w:cs="Arial"/>
+          <w:kern w:val="0"/>
+          <w14:ligatures w14:val="none"/>
+        </w:rPr>
+      </w:pPr>
+      <w:r>
+        <w:rPr>
+          <w:rFonts w:ascii="Arial" w:eastAsia="Times New Roman" w:hAnsi="Arial" w:cs="Arial"/>
+          <w:kern w:val="0"/>
+          <w14:ligatures w14:val="none"/>
+        </w:rPr>
+        <w:t>Alerts for system maintenance needs.</w:t>
+      </w:r>
+    </w:p>
+    <w:p>
+      <w:pPr>
+        <w:numPr>
+          <w:ilvl w:val="1"/>
+          <w:numId w:val="1"/>
+        </w:numPr>
+        <w:spacing w:before="100" w:beforeAutospacing="1" w:after="100" w:afterAutospacing="1" w:line="240" w:lineRule="auto"/>
+        <w:rPr>
+          <w:rFonts w:ascii="Arial" w:eastAsia="Times New Roman" w:hAnsi="Arial" w:cs="Arial"/>
+          <w:kern w:val="0"/>
+          <w14:ligatures w14:val="none"/>
+        </w:rPr>
+      </w:pPr>
+      <w:r>
+        <w:rPr>
+          <w:rFonts w:ascii="Arial" w:eastAsia="Times New Roman" w:hAnsi="Arial" w:cs="Arial"/>
+          <w:kern w:val="0"/>
+          <w14:ligatures w14:val="none"/>
+        </w:rPr>
+        <w:t>Management of digital permits and potential integration points for citation workflows.</w:t>
+      </w:r>
+    </w:p>
+    <w:p>
+      <w:pPr>
+        <w:numPr>
+          <w:ilvl w:val="0"/>
+          <w:numId w:val="1"/>
+        </w:numPr>
+        <w:spacing w:before="100" w:beforeAutospacing="1" w:after="100" w:afterAutospacing="1" w:line="240" w:lineRule="auto"/>
+        <w:rPr>
+          <w:rFonts w:ascii="Arial" w:eastAsia="Times New Roman" w:hAnsi="Arial" w:cs="Arial"/>
+          <w:kern w:val="0"/>
+          <w14:ligatures w14:val="none"/>
+        </w:rPr>
+      </w:pPr>
+      <w:r>
+        <w:rPr>
+          <w:rFonts w:ascii="Arial" w:eastAsia="Times New Roman" w:hAnsi="Arial" w:cs="Arial"/>
+          <w:b/>
+          <w:bCs/>
+          <w:kern w:val="0"/>
+          <w14:ligatures w14:val="none"/>
+        </w:rPr>
+        <w:t>Non-Functional Requirements:</w:t>
+      </w:r>
+      <w:r>
+        <w:rPr>
+          <w:rFonts w:ascii="Arial" w:eastAsia="Times New Roman" w:hAnsi="Arial" w:cs="Arial"/>
+          <w:kern w:val="0"/>
+          <w14:ligatures w14:val="none"/>
+        </w:rPr>
+        <w:t xml:space="preserve"> </w:t>
+      </w:r>
+    </w:p>
+    <w:p>
+      <w:pPr>
+        <w:numPr>
+          <w:ilvl w:val="1"/>
+          <w:numId w:val="1"/>
+        </w:numPr>
+        <w:spacing w:before="100" w:beforeAutospacing="1" w:after="100" w:afterAutospacing="1" w:line="240" w:lineRule="auto"/>
+        <w:rPr>
+          <w:rFonts w:ascii="Arial" w:eastAsia="Times New Roman" w:hAnsi="Arial" w:cs="Arial"/>
+          <w:kern w:val="0"/>
+          <w14:ligatures w14:val="none"/>
+        </w:rPr>
+      </w:pPr>
+      <w:r>
+        <w:rPr>
+          <w:rFonts w:ascii="Arial" w:eastAsia="Times New Roman" w:hAnsi="Arial" w:cs="Arial"/>
+          <w:kern w:val="0"/>
+          <w14:ligatures w14:val="none"/>
+        </w:rPr>
+        <w:t>Ensuring high performance, availability, and reliability.</w:t>
+      </w:r>
+    </w:p>
+    <w:p>
+      <w:pPr>
+        <w:numPr>
+          <w:ilvl w:val="1"/>
+          <w:numId w:val="1"/>
+        </w:numPr>
+        <w:spacing w:before="100" w:beforeAutospacing="1" w:after="100" w:afterAutospacing="1" w:line="240" w:lineRule="auto"/>
+        <w:rPr>
+          <w:rFonts w:ascii="Arial" w:eastAsia="Times New Roman" w:hAnsi="Arial" w:cs="Arial"/>
+          <w:kern w:val="0"/>
+          <w14:ligatures w14:val="none"/>
+        </w:rPr>
+      </w:pPr>
+      <w:r>
+        <w:rPr>
+          <w:rFonts w:ascii="Arial" w:eastAsia="Times New Roman" w:hAnsi="Arial" w:cs="Arial"/>
+          <w:kern w:val="0"/>
+          <w14:ligatures w14:val="none"/>
+        </w:rPr>
+        <w:t>Emphasis on usability through intuitive design and accessibility compliance.</w:t>
+      </w:r>
+    </w:p>
+    <w:p>
+      <w:pPr>
+        <w:numPr>
+          <w:ilvl w:val="1"/>
+          <w:numId w:val="1"/>
+        </w:numPr>
+        <w:spacing w:before="100" w:beforeAutospacing="1" w:after="100" w:afterAutospacing="1" w:line="240" w:lineRule="auto"/>
+        <w:rPr>
+          <w:rFonts w:ascii="Arial" w:eastAsia="Times New Roman" w:hAnsi="Arial" w:cs="Arial"/>
+          <w:kern w:val="0"/>
+          <w14:ligatures w14:val="none"/>
+        </w:rPr>
+      </w:pPr>
+      <w:r>
+        <w:rPr>
+          <w:rFonts w:ascii="Arial" w:eastAsia="Times New Roman" w:hAnsi="Arial" w:cs="Arial"/>
+          <w:kern w:val="0"/>
+          <w14:ligatures w14:val="none"/>
+        </w:rPr>
+        <w:t>Robust security measures to protect data.</w:t>
+      </w:r>
+    </w:p>
+    <w:p>
+      <w:pPr>
+        <w:numPr>
+          <w:ilvl w:val="1"/>
+          <w:numId w:val="1"/>
+        </w:numPr>
+        <w:spacing w:before="100" w:beforeAutospacing="1" w:after="100" w:afterAutospacing="1" w:line="240" w:lineRule="auto"/>
+        <w:rPr>
+          <w:rFonts w:ascii="Arial" w:eastAsia="Times New Roman" w:hAnsi="Arial" w:cs="Arial"/>
+          <w:kern w:val="0"/>
+          <w14:ligatures w14:val="none"/>
+        </w:rPr>
+      </w:pPr>
+      <w:r>
+        <w:rPr>
+          <w:rFonts w:ascii="Arial" w:eastAsia="Times New Roman" w:hAnsi="Arial" w:cs="Arial"/>
+          <w:kern w:val="0"/>
+          <w14:ligatures w14:val="none"/>
+        </w:rPr>
+        <w:t>A consistent brand identity.</w:t>
+      </w:r>
+    </w:p>
+    <w:p>
+      <w:pPr>
+        <w:numPr>
+          <w:ilvl w:val="1"/>
+          <w:numId w:val="1"/>
+        </w:numPr>
+        <w:spacing w:before="100" w:beforeAutospacing="1" w:after="100" w:afterAutospacing="1" w:line="240" w:lineRule="auto"/>
+        <w:rPr>
+          <w:rFonts w:ascii="Arial" w:eastAsia="Times New Roman" w:hAnsi="Arial" w:cs="Arial"/>
+          <w:kern w:val="0"/>
+          <w14:ligatures w14:val="none"/>
+        </w:rPr>
+      </w:pPr>
+      <w:r>
+        <w:rPr>
+          <w:rFonts w:ascii="Arial" w:eastAsia="Times New Roman" w:hAnsi="Arial" w:cs="Arial"/>
+          <w:kern w:val="0"/>
+          <w14:ligatures w14:val="none"/>
+        </w:rPr>
+        <w:t>A responsive interface for all users.</w:t>
+      </w:r>
+    </w:p>
+    <w:p>
+      <w:pPr>
+        <w:numPr>
+          <w:ilvl w:val="0"/>
+          <w:numId w:val="1"/>
+        </w:numPr>
+        <w:spacing w:before="100" w:beforeAutospacing="1" w:after="100" w:afterAutospacing="1" w:line="240" w:lineRule="auto"/>
+        <w:rPr>
+          <w:rFonts w:ascii="Arial" w:eastAsia="Times New Roman" w:hAnsi="Arial" w:cs="Arial"/>
+          <w:kern w:val="0"/>
+          <w14:ligatures w14:val="none"/>
+        </w:rPr>
+      </w:pPr>
+      <w:r>
+        <w:rPr>
+          <w:rFonts w:ascii="Arial" w:eastAsia="Times New Roman" w:hAnsi="Arial" w:cs="Arial"/>
+          <w:b/>
+          <w:bCs/>
+          <w:kern w:val="0"/>
+          <w14:ligatures w14:val="none"/>
+        </w:rPr>
+        <w:t>Limitations:</w:t>
+      </w:r>
+      <w:r>
+        <w:rPr>
+          <w:rFonts w:ascii="Arial" w:eastAsia="Times New Roman" w:hAnsi="Arial" w:cs="Arial"/>
+          <w:kern w:val="0"/>
+          <w14:ligatures w14:val="none"/>
+        </w:rPr>
+        <w:t xml:space="preserve"> </w:t>
+      </w:r>
+    </w:p>
+    <w:p>
+      <w:pPr>
+        <w:numPr>
+          <w:ilvl w:val="1"/>
+          <w:numId w:val="1"/>
+        </w:numPr>
+        <w:spacing w:before="100" w:beforeAutospacing="1" w:after="100" w:afterAutospacing="1" w:line="240" w:lineRule="auto"/>
+        <w:rPr>
+          <w:rFonts w:ascii="Arial" w:eastAsia="Times New Roman" w:hAnsi="Arial" w:cs="Arial"/>
+          <w:kern w:val="0"/>
+          <w14:ligatures w14:val="none"/>
+        </w:rPr>
+      </w:pPr>
+      <w:r>
+        <w:rPr>
+          <w:rFonts w:ascii="Arial" w:eastAsia="Times New Roman" w:hAnsi="Arial" w:cs="Arial"/>
+          <w:kern w:val="0"/>
+          <w14:ligatures w14:val="none"/>
+        </w:rPr>
+        <w:t>The application's operational scope is limited to the MMU campus and its members.</w:t>
+      </w:r>
+    </w:p>
+    <w:p>
+      <w:pPr>
+        <w:numPr>
+          <w:ilvl w:val="1"/>
+          <w:numId w:val="1"/>
+        </w:numPr>
+        <w:spacing w:before="100" w:beforeAutospacing="1" w:after="100" w:afterAutospacing="1" w:line="240" w:lineRule="auto"/>
+        <w:rPr>
+          <w:rFonts w:ascii="Arial" w:eastAsia="Times New Roman" w:hAnsi="Arial" w:cs="Arial"/>
+          <w:kern w:val="0"/>
+          <w14:ligatures w14:val="none"/>
+        </w:rPr>
+      </w:pPr>
+      <w:r>
+        <w:rPr>
+          <w:rFonts w:ascii="Arial" w:eastAsia="Times New Roman" w:hAnsi="Arial" w:cs="Arial"/>
+          <w:kern w:val="0"/>
+          <w14:ligatures w14:val="none"/>
+        </w:rPr>
+        <w:t>The system is designed for non-commercial carpooling, adhering to relevant "Road Transport Regulations".</w:t>
+      </w:r>
+    </w:p>
+    <w:p>
+      <w:pPr>
+        <w:numPr>
+          <w:ilvl w:val="1"/>
+          <w:numId w:val="1"/>
+        </w:numPr>
+        <w:spacing w:before="100" w:beforeAutospacing="1" w:after="100" w:afterAutospacing="1" w:line="240" w:lineRule="auto"/>
+        <w:rPr>
+          <w:rFonts w:ascii="Arial" w:eastAsia="Times New Roman" w:hAnsi="Arial" w:cs="Arial"/>
+          <w:kern w:val="0"/>
+          <w14:ligatures w14:val="none"/>
+        </w:rPr>
+      </w:pPr>
+      <w:r>
+        <w:rPr>
+          <w:rFonts w:ascii="Arial" w:eastAsia="Times New Roman" w:hAnsi="Arial" w:cs="Arial"/>
+          <w:kern w:val="0"/>
+          <w14:ligatures w14:val="none"/>
+        </w:rPr>
+        <w:t>Functionality is dependent on integrations with various external campus systems (e.g., SSO, smart parking IoT databases, Vehicle Registry, In-App Wallet, Campus Map &amp; Sensors, University Safety Office) and third-party services.</w:t>
+      </w:r>
+    </w:p>
+    <w:p>
+      <w:pPr>
+        <w:spacing w:before="100" w:beforeAutospacing="1" w:after="100" w:afterAutospacing="1" w:line="240" w:lineRule="auto"/>
+        <w:rPr>
+          <w:rFonts w:ascii="Arial" w:eastAsia="Times New Roman" w:hAnsi="Arial" w:cs="Arial"/>
+          <w:kern w:val="0"/>
+          <w14:ligatures w14:val="none"/>
+        </w:rPr>
+      </w:pPr>
+      <w:r>
+        <w:rPr>
+          <w:rFonts w:ascii="Arial" w:eastAsia="Times New Roman" w:hAnsi="Arial" w:cs="Arial"/>
+          <w:b/>
+          <w:bCs/>
+          <w:kern w:val="0"/>
+          <w14:ligatures w14:val="none"/>
+        </w:rPr>
+        <w:t>Project Goals:</w:t>
+      </w:r>
+    </w:p>
+    <w:p>
+      <w:pPr>
+        <w:spacing w:before="100" w:beforeAutospacing="1" w:after="100" w:afterAutospacing="1" w:line="240" w:lineRule="auto"/>
+        <w:rPr>
+          <w:rFonts w:ascii="Arial" w:eastAsia="Times New Roman" w:hAnsi="Arial" w:cs="Arial"/>
+          <w:kern w:val="0"/>
+          <w14:ligatures w14:val="none"/>
+        </w:rPr>
+      </w:pPr>
+      <w:r>
+        <w:rPr>
+          <w:rFonts w:ascii="Arial" w:eastAsia="Times New Roman" w:hAnsi="Arial" w:cs="Arial"/>
+          <w:kern w:val="0"/>
+          <w14:ligatures w14:val="none"/>
+        </w:rPr>
+        <w:t xml:space="preserve">The primary goal of this project is to design and develop a campus </w:t>
+      </w:r>
+      <w:proofErr w:type="gramStart"/>
+      <w:r>
+        <w:rPr>
+          <w:rFonts w:ascii="Arial" w:eastAsia="Times New Roman" w:hAnsi="Arial" w:cs="Arial"/>
+          <w:kern w:val="0"/>
+          <w14:ligatures w14:val="none"/>
+        </w:rPr>
+        <w:t>ride-sharing</w:t>
+      </w:r>
+      <w:proofErr w:type="gramEnd"/>
+      <w:r>
+        <w:rPr>
+          <w:rFonts w:ascii="Arial" w:eastAsia="Times New Roman" w:hAnsi="Arial" w:cs="Arial"/>
+          <w:kern w:val="0"/>
+          <w14:ligatures w14:val="none"/>
+        </w:rPr>
+        <w:t xml:space="preserve"> and parking app specifically tailored to address the persistent and multifaceted commuting and parking challenges encountered by students, faculty, and staff at the university.</w:t>
+      </w:r>
+    </w:p>
+    <w:p>
+      <w:pPr>
+        <w:spacing w:before="100" w:beforeAutospacing="1" w:after="100" w:afterAutospacing="1" w:line="240" w:lineRule="auto"/>
+        <w:rPr>
+          <w:rFonts w:ascii="Arial" w:eastAsia="Times New Roman" w:hAnsi="Arial" w:cs="Arial"/>
+          <w:kern w:val="0"/>
+          <w14:ligatures w14:val="none"/>
+        </w:rPr>
+      </w:pPr>
+      <w:r>
+        <w:rPr>
+          <w:rFonts w:ascii="Arial" w:eastAsia="Times New Roman" w:hAnsi="Arial" w:cs="Arial"/>
+          <w:kern w:val="0"/>
+          <w14:ligatures w14:val="none"/>
+        </w:rPr>
+        <w:t>Specific goals include:</w:t>
+      </w:r>
+    </w:p>
+    <w:p>
+      <w:pPr>
+        <w:numPr>
+          <w:ilvl w:val="0"/>
+          <w:numId w:val="2"/>
+        </w:numPr>
+        <w:spacing w:before="100" w:beforeAutospacing="1" w:after="100" w:afterAutospacing="1" w:line="240" w:lineRule="auto"/>
+        <w:rPr>
+          <w:rFonts w:ascii="Arial" w:eastAsia="Times New Roman" w:hAnsi="Arial" w:cs="Arial"/>
+          <w:kern w:val="0"/>
+          <w14:ligatures w14:val="none"/>
+        </w:rPr>
+      </w:pPr>
+      <w:r>
+        <w:rPr>
+          <w:rFonts w:ascii="Arial" w:eastAsia="Times New Roman" w:hAnsi="Arial" w:cs="Arial"/>
+          <w:b/>
+          <w:bCs/>
+          <w:kern w:val="0"/>
+          <w14:ligatures w14:val="none"/>
+        </w:rPr>
+        <w:t>Alleviate Commuting and Parking Challenges:</w:t>
+      </w:r>
+      <w:r>
+        <w:rPr>
+          <w:rFonts w:ascii="Arial" w:eastAsia="Times New Roman" w:hAnsi="Arial" w:cs="Arial"/>
+          <w:kern w:val="0"/>
+          <w14:ligatures w14:val="none"/>
+        </w:rPr>
+        <w:t xml:space="preserve"> </w:t>
+      </w:r>
+    </w:p>
+    <w:p>
+      <w:pPr>
+        <w:numPr>
+          <w:ilvl w:val="1"/>
+          <w:numId w:val="2"/>
+        </w:numPr>
+        <w:spacing w:before="100" w:beforeAutospacing="1" w:after="100" w:afterAutospacing="1" w:line="240" w:lineRule="auto"/>
+        <w:rPr>
+          <w:rFonts w:ascii="Arial" w:eastAsia="Times New Roman" w:hAnsi="Arial" w:cs="Arial"/>
+          <w:kern w:val="0"/>
+          <w14:ligatures w14:val="none"/>
+        </w:rPr>
+      </w:pPr>
+      <w:r>
+        <w:rPr>
+          <w:rFonts w:ascii="Arial" w:eastAsia="Times New Roman" w:hAnsi="Arial" w:cs="Arial"/>
+          <w:kern w:val="0"/>
+          <w14:ligatures w14:val="none"/>
+        </w:rPr>
+        <w:t>Reduce traffic congestion on campus.</w:t>
+      </w:r>
+    </w:p>
+    <w:p>
+      <w:pPr>
+        <w:numPr>
+          <w:ilvl w:val="1"/>
+          <w:numId w:val="2"/>
+        </w:numPr>
+        <w:spacing w:before="100" w:beforeAutospacing="1" w:after="100" w:afterAutospacing="1" w:line="240" w:lineRule="auto"/>
+        <w:rPr>
+          <w:rFonts w:ascii="Arial" w:eastAsia="Times New Roman" w:hAnsi="Arial" w:cs="Arial"/>
+          <w:kern w:val="0"/>
+          <w14:ligatures w14:val="none"/>
+        </w:rPr>
+      </w:pPr>
+      <w:r>
+        <w:rPr>
+          <w:rFonts w:ascii="Arial" w:eastAsia="Times New Roman" w:hAnsi="Arial" w:cs="Arial"/>
+          <w:kern w:val="0"/>
+          <w14:ligatures w14:val="none"/>
+        </w:rPr>
+        <w:t>Address the chronic shortage of available parking spaces.</w:t>
+      </w:r>
+    </w:p>
+    <w:p>
+      <w:pPr>
+        <w:numPr>
+          <w:ilvl w:val="1"/>
+          <w:numId w:val="2"/>
+        </w:numPr>
+        <w:spacing w:before="100" w:beforeAutospacing="1" w:after="100" w:afterAutospacing="1" w:line="240" w:lineRule="auto"/>
+        <w:rPr>
+          <w:rFonts w:ascii="Arial" w:eastAsia="Times New Roman" w:hAnsi="Arial" w:cs="Arial"/>
+          <w:kern w:val="0"/>
+          <w14:ligatures w14:val="none"/>
+        </w:rPr>
+      </w:pPr>
+      <w:r>
+        <w:rPr>
+          <w:rFonts w:ascii="Arial" w:eastAsia="Times New Roman" w:hAnsi="Arial" w:cs="Arial"/>
+          <w:kern w:val="0"/>
+          <w14:ligatures w14:val="none"/>
+        </w:rPr>
+        <w:t>Help students avoid lateness to classes or missing deadlines due to parking searches.</w:t>
+      </w:r>
+    </w:p>
+    <w:p>
+      <w:pPr>
+        <w:numPr>
+          <w:ilvl w:val="1"/>
+          <w:numId w:val="2"/>
+        </w:numPr>
+        <w:spacing w:before="100" w:beforeAutospacing="1" w:after="100" w:afterAutospacing="1" w:line="240" w:lineRule="auto"/>
+        <w:rPr>
+          <w:rFonts w:ascii="Arial" w:eastAsia="Times New Roman" w:hAnsi="Arial" w:cs="Arial"/>
+          <w:kern w:val="0"/>
+          <w14:ligatures w14:val="none"/>
+        </w:rPr>
+      </w:pPr>
+      <w:r>
+        <w:rPr>
+          <w:rFonts w:ascii="Arial" w:eastAsia="Times New Roman" w:hAnsi="Arial" w:cs="Arial"/>
+          <w:kern w:val="0"/>
+          <w14:ligatures w14:val="none"/>
+        </w:rPr>
+        <w:t>Reduce stress and improve productivity for faculty and staff by easing logistical hurdles.</w:t>
+      </w:r>
+    </w:p>
+    <w:p>
+      <w:pPr>
+        <w:numPr>
+          <w:ilvl w:val="0"/>
+          <w:numId w:val="2"/>
+        </w:numPr>
+        <w:spacing w:before="100" w:beforeAutospacing="1" w:after="100" w:afterAutospacing="1" w:line="240" w:lineRule="auto"/>
+        <w:rPr>
+          <w:rFonts w:ascii="Arial" w:eastAsia="Times New Roman" w:hAnsi="Arial" w:cs="Arial"/>
+          <w:kern w:val="0"/>
+          <w14:ligatures w14:val="none"/>
+        </w:rPr>
+      </w:pPr>
+      <w:r>
+        <w:rPr>
+          <w:rFonts w:ascii="Arial" w:eastAsia="Times New Roman" w:hAnsi="Arial" w:cs="Arial"/>
+          <w:b/>
+          <w:bCs/>
+          <w:kern w:val="0"/>
+          <w14:ligatures w14:val="none"/>
+        </w:rPr>
+        <w:t>Streamline the Commuting Experience:</w:t>
+      </w:r>
+      <w:r>
+        <w:rPr>
+          <w:rFonts w:ascii="Arial" w:eastAsia="Times New Roman" w:hAnsi="Arial" w:cs="Arial"/>
+          <w:kern w:val="0"/>
+          <w14:ligatures w14:val="none"/>
+        </w:rPr>
+        <w:t xml:space="preserve"> </w:t>
+      </w:r>
+    </w:p>
+    <w:p>
+      <w:pPr>
+        <w:numPr>
+          <w:ilvl w:val="1"/>
+          <w:numId w:val="2"/>
+        </w:numPr>
+        <w:spacing w:before="100" w:beforeAutospacing="1" w:after="100" w:afterAutospacing="1" w:line="240" w:lineRule="auto"/>
+        <w:rPr>
+          <w:rFonts w:ascii="Arial" w:eastAsia="Times New Roman" w:hAnsi="Arial" w:cs="Arial"/>
+          <w:kern w:val="0"/>
+          <w14:ligatures w14:val="none"/>
+        </w:rPr>
+      </w:pPr>
+      <w:r>
+        <w:rPr>
+          <w:rFonts w:ascii="Arial" w:eastAsia="Times New Roman" w:hAnsi="Arial" w:cs="Arial"/>
+          <w:kern w:val="0"/>
+          <w14:ligatures w14:val="none"/>
+        </w:rPr>
+        <w:lastRenderedPageBreak/>
+        <w:t>Provide real-time updates on parking availability.</w:t>
+      </w:r>
+    </w:p>
+    <w:p>
+      <w:pPr>
+        <w:numPr>
+          <w:ilvl w:val="1"/>
+          <w:numId w:val="2"/>
+        </w:numPr>
+        <w:spacing w:before="100" w:beforeAutospacing="1" w:after="100" w:afterAutospacing="1" w:line="240" w:lineRule="auto"/>
+        <w:rPr>
+          <w:rFonts w:ascii="Arial" w:eastAsia="Times New Roman" w:hAnsi="Arial" w:cs="Arial"/>
+          <w:kern w:val="0"/>
+          <w14:ligatures w14:val="none"/>
+        </w:rPr>
+      </w:pPr>
+      <w:r>
+        <w:rPr>
+          <w:rFonts w:ascii="Arial" w:eastAsia="Times New Roman" w:hAnsi="Arial" w:cs="Arial"/>
+          <w:kern w:val="0"/>
+          <w14:ligatures w14:val="none"/>
+        </w:rPr>
+        <w:t>Direct users to viable parking options, saving time.</w:t>
+      </w:r>
+    </w:p>
+    <w:p>
+      <w:pPr>
+        <w:numPr>
+          <w:ilvl w:val="1"/>
+          <w:numId w:val="2"/>
+        </w:numPr>
+        <w:spacing w:before="100" w:beforeAutospacing="1" w:after="100" w:afterAutospacing="1" w:line="240" w:lineRule="auto"/>
+        <w:rPr>
+          <w:rFonts w:ascii="Arial" w:eastAsia="Times New Roman" w:hAnsi="Arial" w:cs="Arial"/>
+          <w:kern w:val="0"/>
+          <w14:ligatures w14:val="none"/>
+        </w:rPr>
+      </w:pPr>
+      <w:r>
+        <w:rPr>
+          <w:rFonts w:ascii="Arial" w:eastAsia="Times New Roman" w:hAnsi="Arial" w:cs="Arial"/>
+          <w:kern w:val="0"/>
+          <w14:ligatures w14:val="none"/>
+        </w:rPr>
+        <w:t xml:space="preserve">Intelligently match users with overlapping travel routes or schedules for </w:t>
+      </w:r>
+      <w:proofErr w:type="gramStart"/>
+      <w:r>
+        <w:rPr>
+          <w:rFonts w:ascii="Arial" w:eastAsia="Times New Roman" w:hAnsi="Arial" w:cs="Arial"/>
+          <w:kern w:val="0"/>
+          <w14:ligatures w14:val="none"/>
+        </w:rPr>
+        <w:t>ride-sharing</w:t>
+      </w:r>
+      <w:proofErr w:type="gramEnd"/>
+      <w:r>
+        <w:rPr>
+          <w:rFonts w:ascii="Arial" w:eastAsia="Times New Roman" w:hAnsi="Arial" w:cs="Arial"/>
+          <w:kern w:val="0"/>
+          <w14:ligatures w14:val="none"/>
+        </w:rPr>
+        <w:t>.</w:t>
+      </w:r>
+    </w:p>
+    <w:p>
+      <w:pPr>
+        <w:numPr>
+          <w:ilvl w:val="1"/>
+          <w:numId w:val="2"/>
+        </w:numPr>
+        <w:spacing w:before="100" w:beforeAutospacing="1" w:after="100" w:afterAutospacing="1" w:line="240" w:lineRule="auto"/>
+        <w:rPr>
+          <w:rFonts w:ascii="Arial" w:eastAsia="Times New Roman" w:hAnsi="Arial" w:cs="Arial"/>
+          <w:kern w:val="0"/>
+          <w14:ligatures w14:val="none"/>
+        </w:rPr>
+      </w:pPr>
+      <w:r>
+        <w:rPr>
+          <w:rFonts w:ascii="Arial" w:eastAsia="Times New Roman" w:hAnsi="Arial" w:cs="Arial"/>
+          <w:kern w:val="0"/>
+          <w14:ligatures w14:val="none"/>
+        </w:rPr>
+        <w:t>Reduce the number of individual vehicles on campus, easing strain on parking and traffic.</w:t>
+      </w:r>
+    </w:p>
+    <w:p>
+      <w:pPr>
+        <w:numPr>
+          <w:ilvl w:val="0"/>
+          <w:numId w:val="2"/>
+        </w:numPr>
+        <w:spacing w:before="100" w:beforeAutospacing="1" w:after="100" w:afterAutospacing="1" w:line="240" w:lineRule="auto"/>
+        <w:rPr>
+          <w:rFonts w:ascii="Arial" w:eastAsia="Times New Roman" w:hAnsi="Arial" w:cs="Arial"/>
+          <w:kern w:val="0"/>
+          <w14:ligatures w14:val="none"/>
+        </w:rPr>
+      </w:pPr>
+      <w:r>
+        <w:rPr>
+          <w:rFonts w:ascii="Arial" w:eastAsia="Times New Roman" w:hAnsi="Arial" w:cs="Arial"/>
+          <w:b/>
+          <w:bCs/>
+          <w:kern w:val="0"/>
+          <w14:ligatures w14:val="none"/>
+        </w:rPr>
+        <w:t>Promote Sustainability:</w:t>
+      </w:r>
+      <w:r>
+        <w:rPr>
+          <w:rFonts w:ascii="Arial" w:eastAsia="Times New Roman" w:hAnsi="Arial" w:cs="Arial"/>
+          <w:kern w:val="0"/>
+          <w14:ligatures w14:val="none"/>
+        </w:rPr>
+        <w:t xml:space="preserve"> </w:t>
+      </w:r>
+    </w:p>
+    <w:p>
+      <w:pPr>
+        <w:numPr>
+          <w:ilvl w:val="1"/>
+          <w:numId w:val="2"/>
+        </w:numPr>
+        <w:spacing w:before="100" w:beforeAutospacing="1" w:after="100" w:afterAutospacing="1" w:line="240" w:lineRule="auto"/>
+        <w:rPr>
+          <w:rFonts w:ascii="Arial" w:eastAsia="Times New Roman" w:hAnsi="Arial" w:cs="Arial"/>
+          <w:kern w:val="0"/>
+          <w14:ligatures w14:val="none"/>
+        </w:rPr>
+      </w:pPr>
+      <w:r>
+        <w:rPr>
+          <w:rFonts w:ascii="Arial" w:eastAsia="Times New Roman" w:hAnsi="Arial" w:cs="Arial"/>
+          <w:kern w:val="0"/>
+          <w14:ligatures w14:val="none"/>
+        </w:rPr>
+        <w:t xml:space="preserve">Substantially lower greenhouse gas emissions by encouraging </w:t>
+      </w:r>
+      <w:proofErr w:type="gramStart"/>
+      <w:r>
+        <w:rPr>
+          <w:rFonts w:ascii="Arial" w:eastAsia="Times New Roman" w:hAnsi="Arial" w:cs="Arial"/>
+          <w:kern w:val="0"/>
+          <w14:ligatures w14:val="none"/>
+        </w:rPr>
+        <w:t>ride-sharing</w:t>
+      </w:r>
+      <w:proofErr w:type="gramEnd"/>
+      <w:r>
+        <w:rPr>
+          <w:rFonts w:ascii="Arial" w:eastAsia="Times New Roman" w:hAnsi="Arial" w:cs="Arial"/>
+          <w:kern w:val="0"/>
+          <w14:ligatures w14:val="none"/>
+        </w:rPr>
+        <w:t xml:space="preserve"> and decreasing reliance on single-occupancy vehicles.</w:t>
+      </w:r>
+    </w:p>
+    <w:p>
+      <w:pPr>
+        <w:numPr>
+          <w:ilvl w:val="1"/>
+          <w:numId w:val="2"/>
+        </w:numPr>
+        <w:spacing w:before="100" w:beforeAutospacing="1" w:after="100" w:afterAutospacing="1" w:line="240" w:lineRule="auto"/>
+        <w:rPr>
+          <w:rFonts w:ascii="Arial" w:eastAsia="Times New Roman" w:hAnsi="Arial" w:cs="Arial"/>
+          <w:kern w:val="0"/>
+          <w14:ligatures w14:val="none"/>
+        </w:rPr>
+      </w:pPr>
+      <w:r>
+        <w:rPr>
+          <w:rFonts w:ascii="Arial" w:eastAsia="Times New Roman" w:hAnsi="Arial" w:cs="Arial"/>
+          <w:kern w:val="0"/>
+          <w14:ligatures w14:val="none"/>
+        </w:rPr>
+        <w:t>Reduce the campus’s overall carbon footprint.</w:t>
+      </w:r>
+    </w:p>
+    <w:p>
+      <w:pPr>
+        <w:numPr>
+          <w:ilvl w:val="1"/>
+          <w:numId w:val="2"/>
+        </w:numPr>
+        <w:spacing w:before="100" w:beforeAutospacing="1" w:after="100" w:afterAutospacing="1" w:line="240" w:lineRule="auto"/>
+        <w:rPr>
+          <w:rFonts w:ascii="Arial" w:eastAsia="Times New Roman" w:hAnsi="Arial" w:cs="Arial"/>
+          <w:kern w:val="0"/>
+          <w14:ligatures w14:val="none"/>
+        </w:rPr>
+      </w:pPr>
+      <w:r>
+        <w:rPr>
+          <w:rFonts w:ascii="Arial" w:eastAsia="Times New Roman" w:hAnsi="Arial" w:cs="Arial"/>
+          <w:kern w:val="0"/>
+          <w14:ligatures w14:val="none"/>
+        </w:rPr>
+        <w:t>Align with the university’s commitment to environmental stewardship.</w:t>
+      </w:r>
+    </w:p>
+    <w:p>
+      <w:pPr>
+        <w:numPr>
+          <w:ilvl w:val="0"/>
+          <w:numId w:val="2"/>
+        </w:numPr>
+        <w:spacing w:before="100" w:beforeAutospacing="1" w:after="100" w:afterAutospacing="1" w:line="240" w:lineRule="auto"/>
+        <w:rPr>
+          <w:rFonts w:ascii="Arial" w:eastAsia="Times New Roman" w:hAnsi="Arial" w:cs="Arial"/>
+          <w:kern w:val="0"/>
+          <w14:ligatures w14:val="none"/>
+        </w:rPr>
+      </w:pPr>
+      <w:r>
+        <w:rPr>
+          <w:rFonts w:ascii="Arial" w:eastAsia="Times New Roman" w:hAnsi="Arial" w:cs="Arial"/>
+          <w:b/>
+          <w:bCs/>
+          <w:kern w:val="0"/>
+          <w14:ligatures w14:val="none"/>
+        </w:rPr>
+        <w:t>Enhance User Experience, Safety, and Security:</w:t>
+      </w:r>
+      <w:r>
+        <w:rPr>
+          <w:rFonts w:ascii="Arial" w:eastAsia="Times New Roman" w:hAnsi="Arial" w:cs="Arial"/>
+          <w:kern w:val="0"/>
+          <w14:ligatures w14:val="none"/>
+        </w:rPr>
+        <w:t xml:space="preserve"> </w:t>
+      </w:r>
+    </w:p>
+    <w:p>
+      <w:pPr>
+        <w:numPr>
+          <w:ilvl w:val="1"/>
+          <w:numId w:val="2"/>
+        </w:numPr>
+        <w:spacing w:before="100" w:beforeAutospacing="1" w:after="100" w:afterAutospacing="1" w:line="240" w:lineRule="auto"/>
+        <w:rPr>
+          <w:rFonts w:ascii="Arial" w:eastAsia="Times New Roman" w:hAnsi="Arial" w:cs="Arial"/>
+          <w:kern w:val="0"/>
+          <w14:ligatures w14:val="none"/>
+        </w:rPr>
+      </w:pPr>
+      <w:r>
+        <w:rPr>
+          <w:rFonts w:ascii="Arial" w:eastAsia="Times New Roman" w:hAnsi="Arial" w:cs="Arial"/>
+          <w:kern w:val="0"/>
+          <w14:ligatures w14:val="none"/>
+        </w:rPr>
+        <w:t>Prioritize an exceptional, accessible, and secure user experience.</w:t>
+      </w:r>
+    </w:p>
+    <w:p>
+      <w:pPr>
+        <w:numPr>
+          <w:ilvl w:val="1"/>
+          <w:numId w:val="2"/>
+        </w:numPr>
+        <w:spacing w:before="100" w:beforeAutospacing="1" w:after="100" w:afterAutospacing="1" w:line="240" w:lineRule="auto"/>
+        <w:rPr>
+          <w:rFonts w:ascii="Arial" w:eastAsia="Times New Roman" w:hAnsi="Arial" w:cs="Arial"/>
+          <w:kern w:val="0"/>
+          <w14:ligatures w14:val="none"/>
+        </w:rPr>
+      </w:pPr>
+      <w:r>
+        <w:rPr>
+          <w:rFonts w:ascii="Arial" w:eastAsia="Times New Roman" w:hAnsi="Arial" w:cs="Arial"/>
+          <w:kern w:val="0"/>
+          <w14:ligatures w14:val="none"/>
+        </w:rPr>
+        <w:t>Protect user data with a secure login system.</w:t>
+      </w:r>
+    </w:p>
+    <w:p>
+      <w:pPr>
+        <w:numPr>
+          <w:ilvl w:val="1"/>
+          <w:numId w:val="2"/>
+        </w:numPr>
+        <w:spacing w:before="100" w:beforeAutospacing="1" w:after="100" w:afterAutospacing="1" w:line="240" w:lineRule="auto"/>
+        <w:rPr>
+          <w:rFonts w:ascii="Arial" w:eastAsia="Times New Roman" w:hAnsi="Arial" w:cs="Arial"/>
+          <w:kern w:val="0"/>
+          <w14:ligatures w14:val="none"/>
+        </w:rPr>
+      </w:pPr>
+      <w:r>
+        <w:rPr>
+          <w:rFonts w:ascii="Arial" w:eastAsia="Times New Roman" w:hAnsi="Arial" w:cs="Arial"/>
+          <w:kern w:val="0"/>
+          <w14:ligatures w14:val="none"/>
+        </w:rPr>
+        <w:t xml:space="preserve">Enhance peace of mind with integrated emergency tools (e.g., </w:t>
+      </w:r>
+      <w:proofErr w:type="gramStart"/>
+      <w:r>
+        <w:rPr>
+          <w:rFonts w:ascii="Arial" w:eastAsia="Times New Roman" w:hAnsi="Arial" w:cs="Arial"/>
+          <w:kern w:val="0"/>
+          <w14:ligatures w14:val="none"/>
+        </w:rPr>
+        <w:t>quick-contact</w:t>
+      </w:r>
+      <w:proofErr w:type="gramEnd"/>
+      <w:r>
+        <w:rPr>
+          <w:rFonts w:ascii="Arial" w:eastAsia="Times New Roman" w:hAnsi="Arial" w:cs="Arial"/>
+          <w:kern w:val="0"/>
+          <w14:ligatures w14:val="none"/>
+        </w:rPr>
+        <w:t xml:space="preserve"> for campus safety).</w:t>
+      </w:r>
+    </w:p>
+    <w:p>
+      <w:pPr>
+        <w:numPr>
+          <w:ilvl w:val="1"/>
+          <w:numId w:val="2"/>
+        </w:numPr>
+        <w:spacing w:before="100" w:beforeAutospacing="1" w:after="100" w:afterAutospacing="1" w:line="240" w:lineRule="auto"/>
+        <w:rPr>
+          <w:rFonts w:ascii="Arial" w:eastAsia="Times New Roman" w:hAnsi="Arial" w:cs="Arial"/>
+          <w:kern w:val="0"/>
+          <w14:ligatures w14:val="none"/>
+        </w:rPr>
+      </w:pPr>
+      <w:r>
+        <w:rPr>
+          <w:rFonts w:ascii="Arial" w:eastAsia="Times New Roman" w:hAnsi="Arial" w:cs="Arial"/>
+          <w:kern w:val="0"/>
+          <w14:ligatures w14:val="none"/>
+        </w:rPr>
+        <w:t>Provide an intuitive and straightforward interface for users of varying technological proficiency.</w:t>
+      </w:r>
+    </w:p>
+    <w:p>
+      <w:pPr>
+        <w:numPr>
+          <w:ilvl w:val="1"/>
+          <w:numId w:val="2"/>
+        </w:numPr>
+        <w:spacing w:before="100" w:beforeAutospacing="1" w:after="100" w:afterAutospacing="1" w:line="240" w:lineRule="auto"/>
+        <w:rPr>
+          <w:rFonts w:ascii="Arial" w:eastAsia="Times New Roman" w:hAnsi="Arial" w:cs="Arial"/>
+          <w:kern w:val="0"/>
+          <w14:ligatures w14:val="none"/>
+        </w:rPr>
+      </w:pPr>
+      <w:r>
+        <w:rPr>
+          <w:rFonts w:ascii="Arial" w:eastAsia="Times New Roman" w:hAnsi="Arial" w:cs="Arial"/>
+          <w:kern w:val="0"/>
+          <w14:ligatures w14:val="none"/>
+        </w:rPr>
+        <w:t>Implement robust driver background checks and vehicle verification.</w:t>
+      </w:r>
+    </w:p>
+    <w:p>
+      <w:pPr>
+        <w:numPr>
+          <w:ilvl w:val="0"/>
+          <w:numId w:val="2"/>
+        </w:numPr>
+        <w:spacing w:before="100" w:beforeAutospacing="1" w:after="100" w:afterAutospacing="1" w:line="240" w:lineRule="auto"/>
+        <w:rPr>
+          <w:rFonts w:ascii="Arial" w:eastAsia="Times New Roman" w:hAnsi="Arial" w:cs="Arial"/>
+          <w:kern w:val="0"/>
+          <w14:ligatures w14:val="none"/>
+        </w:rPr>
+      </w:pPr>
+      <w:r>
+        <w:rPr>
+          <w:rFonts w:ascii="Arial" w:eastAsia="Times New Roman" w:hAnsi="Arial" w:cs="Arial"/>
+          <w:b/>
+          <w:bCs/>
+          <w:kern w:val="0"/>
+          <w14:ligatures w14:val="none"/>
+        </w:rPr>
+        <w:t>Foster Cultural and Operational Change:</w:t>
+      </w:r>
+      <w:r>
+        <w:rPr>
+          <w:rFonts w:ascii="Arial" w:eastAsia="Times New Roman" w:hAnsi="Arial" w:cs="Arial"/>
+          <w:kern w:val="0"/>
+          <w14:ligatures w14:val="none"/>
+        </w:rPr>
+        <w:t xml:space="preserve"> </w:t>
+      </w:r>
+    </w:p>
+    <w:p>
+      <w:pPr>
+        <w:numPr>
+          <w:ilvl w:val="1"/>
+          <w:numId w:val="2"/>
+        </w:numPr>
+        <w:spacing w:before="100" w:beforeAutospacing="1" w:after="100" w:afterAutospacing="1" w:line="240" w:lineRule="auto"/>
+        <w:rPr>
+          <w:rFonts w:ascii="Arial" w:eastAsia="Times New Roman" w:hAnsi="Arial" w:cs="Arial"/>
+          <w:kern w:val="0"/>
+          <w14:ligatures w14:val="none"/>
+        </w:rPr>
+      </w:pPr>
+      <w:r>
+        <w:rPr>
+          <w:rFonts w:ascii="Arial" w:eastAsia="Times New Roman" w:hAnsi="Arial" w:cs="Arial"/>
+          <w:kern w:val="0"/>
+          <w14:ligatures w14:val="none"/>
+        </w:rPr>
+        <w:t>Catalyze broader cultural and operational change on campus.</w:t>
+      </w:r>
+    </w:p>
+    <w:p>
+      <w:pPr>
+        <w:numPr>
+          <w:ilvl w:val="1"/>
+          <w:numId w:val="2"/>
+        </w:numPr>
+        <w:spacing w:before="100" w:beforeAutospacing="1" w:after="100" w:afterAutospacing="1" w:line="240" w:lineRule="auto"/>
+        <w:rPr>
+          <w:rFonts w:ascii="Arial" w:eastAsia="Times New Roman" w:hAnsi="Arial" w:cs="Arial"/>
+          <w:kern w:val="0"/>
+          <w14:ligatures w14:val="none"/>
+        </w:rPr>
+      </w:pPr>
+      <w:r>
+        <w:rPr>
+          <w:rFonts w:ascii="Arial" w:eastAsia="Times New Roman" w:hAnsi="Arial" w:cs="Arial"/>
+          <w:kern w:val="0"/>
+          <w14:ligatures w14:val="none"/>
+        </w:rPr>
+        <w:t>Strengthen the sense of community by fostering a more connected and collaborative commuting network.</w:t>
+      </w:r>
+    </w:p>
+    <w:p>
+      <w:pPr>
+        <w:numPr>
+          <w:ilvl w:val="1"/>
+          <w:numId w:val="2"/>
+        </w:numPr>
+        <w:spacing w:before="100" w:beforeAutospacing="1" w:after="100" w:afterAutospacing="1" w:line="240" w:lineRule="auto"/>
+        <w:rPr>
+          <w:rFonts w:ascii="Arial" w:eastAsia="Times New Roman" w:hAnsi="Arial" w:cs="Arial"/>
+          <w:kern w:val="0"/>
+          <w14:ligatures w14:val="none"/>
+        </w:rPr>
+      </w:pPr>
+      <w:r>
+        <w:rPr>
+          <w:rFonts w:ascii="Arial" w:eastAsia="Times New Roman" w:hAnsi="Arial" w:cs="Arial"/>
+          <w:kern w:val="0"/>
+          <w14:ligatures w14:val="none"/>
+        </w:rPr>
+        <w:t>Support the institution’s strategic objectives of innovation and engagement.</w:t>
+      </w:r>
+    </w:p>
+    <w:p>
+      <w:pPr>
+        <w:numPr>
+          <w:ilvl w:val="0"/>
+          <w:numId w:val="2"/>
+        </w:numPr>
+        <w:spacing w:before="100" w:beforeAutospacing="1" w:after="100" w:afterAutospacing="1" w:line="240" w:lineRule="auto"/>
+        <w:rPr>
+          <w:rFonts w:ascii="Arial" w:eastAsia="Times New Roman" w:hAnsi="Arial" w:cs="Arial"/>
+          <w:kern w:val="0"/>
+          <w14:ligatures w14:val="none"/>
+        </w:rPr>
+      </w:pPr>
+      <w:r>
+        <w:rPr>
+          <w:rFonts w:ascii="Arial" w:eastAsia="Times New Roman" w:hAnsi="Arial" w:cs="Arial"/>
+          <w:b/>
+          <w:bCs/>
+          <w:kern w:val="0"/>
+          <w14:ligatures w14:val="none"/>
+        </w:rPr>
+        <w:t>Improve Overall Campus Environment:</w:t>
+      </w:r>
+      <w:r>
+        <w:rPr>
+          <w:rFonts w:ascii="Arial" w:eastAsia="Times New Roman" w:hAnsi="Arial" w:cs="Arial"/>
+          <w:kern w:val="0"/>
+          <w14:ligatures w14:val="none"/>
+        </w:rPr>
+        <w:t xml:space="preserve"> </w:t>
+      </w:r>
+    </w:p>
+    <w:p>
+      <w:pPr>
+        <w:numPr>
+          <w:ilvl w:val="1"/>
+          <w:numId w:val="2"/>
+        </w:numPr>
+        <w:spacing w:before="100" w:beforeAutospacing="1" w:after="100" w:afterAutospacing="1" w:line="240" w:lineRule="auto"/>
+        <w:rPr>
+          <w:rFonts w:ascii="Arial" w:eastAsia="Times New Roman" w:hAnsi="Arial" w:cs="Arial"/>
+          <w:kern w:val="0"/>
+          <w14:ligatures w14:val="none"/>
+        </w:rPr>
+      </w:pPr>
+      <w:r>
+        <w:rPr>
+          <w:rFonts w:ascii="Arial" w:eastAsia="Times New Roman" w:hAnsi="Arial" w:cs="Arial"/>
+          <w:kern w:val="0"/>
+          <w14:ligatures w14:val="none"/>
+        </w:rPr>
+        <w:t>Transform the university into a more efficient, sustainable, and cohesive environment.</w:t>
+      </w:r>
+    </w:p>
+    <w:p>
+      <w:pPr>
+        <w:numPr>
+          <w:ilvl w:val="1"/>
+          <w:numId w:val="2"/>
+        </w:numPr>
+        <w:spacing w:before="100" w:beforeAutospacing="1" w:after="100" w:afterAutospacing="1" w:line="240" w:lineRule="auto"/>
+        <w:rPr>
+          <w:rFonts w:ascii="Arial" w:eastAsia="Times New Roman" w:hAnsi="Arial" w:cs="Arial"/>
+          <w:kern w:val="0"/>
+          <w14:ligatures w14:val="none"/>
+        </w:rPr>
+      </w:pPr>
+      <w:r>
+        <w:rPr>
+          <w:rFonts w:ascii="Arial" w:eastAsia="Times New Roman" w:hAnsi="Arial" w:cs="Arial"/>
+          <w:kern w:val="0"/>
+          <w14:ligatures w14:val="none"/>
+        </w:rPr>
+        <w:t>Enable students to arrive at lectures refreshed, faculty to approach work with fewer distractions, and staff to have a smoother start to their workday.</w:t>
+      </w:r>
+    </w:p>
+    <w:p>
+      <w:pPr>
+        <w:numPr>
+          <w:ilvl w:val="0"/>
+          <w:numId w:val="2"/>
+        </w:numPr>
+        <w:spacing w:before="100" w:beforeAutospacing="1" w:after="100" w:afterAutospacing="1" w:line="240" w:lineRule="auto"/>
+        <w:rPr>
+          <w:rFonts w:ascii="Arial" w:eastAsia="Times New Roman" w:hAnsi="Arial" w:cs="Arial"/>
+          <w:kern w:val="0"/>
+          <w14:ligatures w14:val="none"/>
+        </w:rPr>
+      </w:pPr>
+      <w:r>
+        <w:rPr>
+          <w:rFonts w:ascii="Arial" w:eastAsia="Times New Roman" w:hAnsi="Arial" w:cs="Arial"/>
+          <w:b/>
+          <w:bCs/>
+          <w:kern w:val="0"/>
+          <w14:ligatures w14:val="none"/>
+        </w:rPr>
+        <w:t>System Operational Goals:</w:t>
+      </w:r>
+      <w:r>
+        <w:rPr>
+          <w:rFonts w:ascii="Arial" w:eastAsia="Times New Roman" w:hAnsi="Arial" w:cs="Arial"/>
+          <w:kern w:val="0"/>
+          <w14:ligatures w14:val="none"/>
+        </w:rPr>
+        <w:t xml:space="preserve"> </w:t>
+      </w:r>
+    </w:p>
+    <w:p>
+      <w:pPr>
+        <w:numPr>
+          <w:ilvl w:val="1"/>
+          <w:numId w:val="2"/>
+        </w:numPr>
+        <w:spacing w:before="100" w:beforeAutospacing="1" w:after="100" w:afterAutospacing="1" w:line="240" w:lineRule="auto"/>
+        <w:rPr>
+          <w:rFonts w:ascii="Arial" w:eastAsia="Times New Roman" w:hAnsi="Arial" w:cs="Arial"/>
+          <w:kern w:val="0"/>
+          <w14:ligatures w14:val="none"/>
+        </w:rPr>
+      </w:pPr>
+      <w:r>
+        <w:rPr>
+          <w:rFonts w:ascii="Arial" w:eastAsia="Times New Roman" w:hAnsi="Arial" w:cs="Arial"/>
+          <w:kern w:val="0"/>
+          <w14:ligatures w14:val="none"/>
+        </w:rPr>
+        <w:t>Offer core ride-sharing functionalities like user registration, digital ID verification, real-time tracking, dynamic fare estimation, cost splitting, and multiple digital payment options.</w:t>
+      </w:r>
+    </w:p>
+    <w:p>
+      <w:pPr>
+        <w:numPr>
+          <w:ilvl w:val="1"/>
+          <w:numId w:val="2"/>
+        </w:numPr>
+        <w:spacing w:before="100" w:beforeAutospacing="1" w:after="100" w:afterAutospacing="1" w:line="240" w:lineRule="auto"/>
+        <w:rPr>
+          <w:rFonts w:ascii="Arial" w:eastAsia="Times New Roman" w:hAnsi="Arial" w:cs="Arial"/>
+          <w:kern w:val="0"/>
+          <w14:ligatures w14:val="none"/>
+        </w:rPr>
+      </w:pPr>
+      <w:r>
+        <w:rPr>
+          <w:rFonts w:ascii="Arial" w:eastAsia="Times New Roman" w:hAnsi="Arial" w:cs="Arial"/>
+          <w:kern w:val="0"/>
+          <w14:ligatures w14:val="none"/>
+        </w:rPr>
+        <w:t>Integrate with the campus parking system to provide real-time parking availability, parking reservations, and automated gate access.</w:t>
+      </w:r>
+    </w:p>
+    <w:p>
+      <w:pPr>
+        <w:numPr>
+          <w:ilvl w:val="1"/>
+          <w:numId w:val="2"/>
+        </w:numPr>
+        <w:spacing w:before="100" w:beforeAutospacing="1" w:after="100" w:afterAutospacing="1" w:line="240" w:lineRule="auto"/>
+        <w:rPr>
+          <w:rFonts w:ascii="Arial" w:eastAsia="Times New Roman" w:hAnsi="Arial" w:cs="Arial"/>
+          <w:kern w:val="0"/>
+          <w14:ligatures w14:val="none"/>
+        </w:rPr>
+      </w:pPr>
+      <w:r>
+        <w:rPr>
+          <w:rFonts w:ascii="Arial" w:eastAsia="Times New Roman" w:hAnsi="Arial" w:cs="Arial"/>
+          <w:kern w:val="0"/>
+          <w14:ligatures w14:val="none"/>
+        </w:rPr>
+        <w:t>Provide administrators with tools for oversight of ride-matching, parking utilization, permit issuance, system health, reporting, and analytics.</w:t>
+      </w:r>
+    </w:p>
+    <w:p>
+      <w:pPr>
+        <w:rPr>
+          <w:rFonts w:ascii="Arial" w:hAnsi="Arial" w:cs="Arial"/>
+        </w:rPr>
+      </w:pPr>
+    </w:p>
     <w:sectPr>
       <w:pgSz w:w="12240" w:h="15840"/>
       <w:pgMar w:top="1440" w:right="1440" w:bottom="1440" w:left="1440" w:header="720" w:footer="720" w:gutter="0"/>
@@ -11,6 +1929,315 @@
     </w:sectPr>
   </w:body>
 </w:document>
+</file>
+
+<file path=word/numbering.xml><?xml version="1.0" encoding="utf-8"?>
+<w:numbering xmlns:wpc="http://schemas.microsoft.com/office/word/2010/wordprocessingCanvas" xmlns:cx="http://schemas.microsoft.com/office/drawing/2014/chartex" xmlns:cx1="http://schemas.microsoft.com/office/drawing/2015/9/8/chartex" xmlns:cx2="http://schemas.microsoft.com/office/drawing/2015/10/21/chartex" xmlns:cx3="http://schemas.microsoft.com/office/drawing/2016/5/9/chartex" xmlns:cx4="http://schemas.microsoft.com/office/drawing/2016/5/10/chartex" xmlns:cx5="http://schemas.microsoft.com/office/drawing/2016/5/11/chartex" xmlns:cx6="http://schemas.microsoft.com/office/drawing/2016/5/12/chartex" xmlns:cx7="http://schemas.microsoft.com/office/drawing/2016/5/13/chartex" xmlns:cx8="http://schemas.microsoft.com/office/drawing/2016/5/14/chartex" xmlns:mc="http://schemas.openxmlformats.org/markup-compatibility/2006" xmlns:aink="http://schemas.microsoft.com/office/drawing/2016/ink" xmlns:am3d="http://schemas.microsoft.com/office/drawing/2017/model3d" xmlns:o="urn:schemas-microsoft-com:office:office" xmlns:oel="http://schemas.microsoft.com/office/2019/extlst" xmlns:r="http://schemas.openxmlformats.org/officeDocument/2006/relationships" xmlns:m="http://schemas.openxmlformats.org/officeDocument/2006/math" xmlns:v="urn:schemas-microsoft-com:vml" xmlns:wp14="http://schemas.microsoft.com/office/word/2010/wordprocessingDrawing" xmlns:wp="http://schemas.openxmlformats.org/drawingml/2006/wordprocessingDrawing" xmlns:w10="urn:schemas-microsoft-com:office:word" xmlns:w="http://schemas.openxmlformats.org/wordprocessingml/2006/main" xmlns:w14="http://schemas.microsoft.com/office/word/2010/wordml" xmlns:w15="http://schemas.microsoft.com/office/word/2012/wordml" xmlns:w16cex="http://schemas.microsoft.com/office/word/2018/wordml/cex" xmlns:w16cid="http://schemas.microsoft.com/office/word/2016/wordml/cid" xmlns:w16="http://schemas.microsoft.com/office/word/2018/wordml" xmlns:w16du="http://schemas.microsoft.com/office/word/2023/wordml/word16du" xmlns:w16sdtdh="http://schemas.microsoft.com/office/word/2020/wordml/sdtdatahash" xmlns:w16sdtfl="http://schemas.microsoft.com/office/word/2024/wordml/sdtformatlock" xmlns:w16se="http://schemas.microsoft.com/office/word/2015/wordml/symex" xmlns:wpg="http://schemas.microsoft.com/office/word/2010/wordprocessingGroup" xmlns:wpi="http://schemas.microsoft.com/office/word/2010/wordprocessingInk" xmlns:wne="http://schemas.microsoft.com/office/word/2006/wordml" xmlns:wps="http://schemas.microsoft.com/office/word/2010/wordprocessingShape" mc:Ignorable="w14 w15 w16se w16cid w16 w16cex w16sdtdh w16sdtfl w16du wp14">
+  <w:abstractNum w:abstractNumId="0" w15:restartNumberingAfterBreak="0">
+    <w:nsid w:val="23BB6962"/>
+    <w:multiLevelType w:val="multilevel"/>
+    <w:tmpl w:val="6540A5FA"/>
+    <w:lvl w:ilvl="0">
+      <w:start w:val="1"/>
+      <w:numFmt w:val="bullet"/>
+      <w:lvlText w:val=""/>
+      <w:lvlJc w:val="left"/>
+      <w:pPr>
+        <w:tabs>
+          <w:tab w:val="num" w:pos="720"/>
+        </w:tabs>
+        <w:ind w:left="720" w:hanging="360"/>
+      </w:pPr>
+      <w:rPr>
+        <w:rFonts w:ascii="Symbol" w:hAnsi="Symbol" w:hint="default"/>
+        <w:sz w:val="20"/>
+      </w:rPr>
+    </w:lvl>
+    <w:lvl w:ilvl="1">
+      <w:start w:val="1"/>
+      <w:numFmt w:val="bullet"/>
+      <w:lvlText w:val="o"/>
+      <w:lvlJc w:val="left"/>
+      <w:pPr>
+        <w:tabs>
+          <w:tab w:val="num" w:pos="1440"/>
+        </w:tabs>
+        <w:ind w:left="1440" w:hanging="360"/>
+      </w:pPr>
+      <w:rPr>
+        <w:rFonts w:ascii="Courier New" w:hAnsi="Courier New" w:hint="default"/>
+        <w:sz w:val="20"/>
+      </w:rPr>
+    </w:lvl>
+    <w:lvl w:ilvl="2" w:tentative="1">
+      <w:start w:val="1"/>
+      <w:numFmt w:val="bullet"/>
+      <w:lvlText w:val=""/>
+      <w:lvlJc w:val="left"/>
+      <w:pPr>
+        <w:tabs>
+          <w:tab w:val="num" w:pos="2160"/>
+        </w:tabs>
+        <w:ind w:left="2160" w:hanging="360"/>
+      </w:pPr>
+      <w:rPr>
+        <w:rFonts w:ascii="Wingdings" w:hAnsi="Wingdings" w:hint="default"/>
+        <w:sz w:val="20"/>
+      </w:rPr>
+    </w:lvl>
+    <w:lvl w:ilvl="3" w:tentative="1">
+      <w:start w:val="1"/>
+      <w:numFmt w:val="bullet"/>
+      <w:lvlText w:val=""/>
+      <w:lvlJc w:val="left"/>
+      <w:pPr>
+        <w:tabs>
+          <w:tab w:val="num" w:pos="2880"/>
+        </w:tabs>
+        <w:ind w:left="2880" w:hanging="360"/>
+      </w:pPr>
+      <w:rPr>
+        <w:rFonts w:ascii="Wingdings" w:hAnsi="Wingdings" w:hint="default"/>
+        <w:sz w:val="20"/>
+      </w:rPr>
+    </w:lvl>
+    <w:lvl w:ilvl="4" w:tentative="1">
+      <w:start w:val="1"/>
+      <w:numFmt w:val="bullet"/>
+      <w:lvlText w:val=""/>
+      <w:lvlJc w:val="left"/>
+      <w:pPr>
+        <w:tabs>
+          <w:tab w:val="num" w:pos="3600"/>
+        </w:tabs>
+        <w:ind w:left="3600" w:hanging="360"/>
+      </w:pPr>
+      <w:rPr>
+        <w:rFonts w:ascii="Wingdings" w:hAnsi="Wingdings" w:hint="default"/>
+        <w:sz w:val="20"/>
+      </w:rPr>
+    </w:lvl>
+    <w:lvl w:ilvl="5" w:tentative="1">
+      <w:start w:val="1"/>
+      <w:numFmt w:val="bullet"/>
+      <w:lvlText w:val=""/>
+      <w:lvlJc w:val="left"/>
+      <w:pPr>
+        <w:tabs>
+          <w:tab w:val="num" w:pos="4320"/>
+        </w:tabs>
+        <w:ind w:left="4320" w:hanging="360"/>
+      </w:pPr>
+      <w:rPr>
+        <w:rFonts w:ascii="Wingdings" w:hAnsi="Wingdings" w:hint="default"/>
+        <w:sz w:val="20"/>
+      </w:rPr>
+    </w:lvl>
+    <w:lvl w:ilvl="6" w:tentative="1">
+      <w:start w:val="1"/>
+      <w:numFmt w:val="bullet"/>
+      <w:lvlText w:val=""/>
+      <w:lvlJc w:val="left"/>
+      <w:pPr>
+        <w:tabs>
+          <w:tab w:val="num" w:pos="5040"/>
+        </w:tabs>
+        <w:ind w:left="5040" w:hanging="360"/>
+      </w:pPr>
+      <w:rPr>
+        <w:rFonts w:ascii="Wingdings" w:hAnsi="Wingdings" w:hint="default"/>
+        <w:sz w:val="20"/>
+      </w:rPr>
+    </w:lvl>
+    <w:lvl w:ilvl="7" w:tentative="1">
+      <w:start w:val="1"/>
+      <w:numFmt w:val="bullet"/>
+      <w:lvlText w:val=""/>
+      <w:lvlJc w:val="left"/>
+      <w:pPr>
+        <w:tabs>
+          <w:tab w:val="num" w:pos="5760"/>
+        </w:tabs>
+        <w:ind w:left="5760" w:hanging="360"/>
+      </w:pPr>
+      <w:rPr>
+        <w:rFonts w:ascii="Wingdings" w:hAnsi="Wingdings" w:hint="default"/>
+        <w:sz w:val="20"/>
+      </w:rPr>
+    </w:lvl>
+    <w:lvl w:ilvl="8" w:tentative="1">
+      <w:start w:val="1"/>
+      <w:numFmt w:val="bullet"/>
+      <w:lvlText w:val=""/>
+      <w:lvlJc w:val="left"/>
+      <w:pPr>
+        <w:tabs>
+          <w:tab w:val="num" w:pos="6480"/>
+        </w:tabs>
+        <w:ind w:left="6480" w:hanging="360"/>
+      </w:pPr>
+      <w:rPr>
+        <w:rFonts w:ascii="Wingdings" w:hAnsi="Wingdings" w:hint="default"/>
+        <w:sz w:val="20"/>
+      </w:rPr>
+    </w:lvl>
+  </w:abstractNum>
+  <w:abstractNum w:abstractNumId="1" w15:restartNumberingAfterBreak="0">
+    <w:nsid w:val="5A8F76E9"/>
+    <w:multiLevelType w:val="multilevel"/>
+    <w:tmpl w:val="186AFCB6"/>
+    <w:lvl w:ilvl="0">
+      <w:start w:val="1"/>
+      <w:numFmt w:val="bullet"/>
+      <w:lvlText w:val=""/>
+      <w:lvlJc w:val="left"/>
+      <w:pPr>
+        <w:tabs>
+          <w:tab w:val="num" w:pos="720"/>
+        </w:tabs>
+        <w:ind w:left="720" w:hanging="360"/>
+      </w:pPr>
+      <w:rPr>
+        <w:rFonts w:ascii="Symbol" w:hAnsi="Symbol" w:hint="default"/>
+        <w:sz w:val="20"/>
+      </w:rPr>
+    </w:lvl>
+    <w:lvl w:ilvl="1">
+      <w:start w:val="1"/>
+      <w:numFmt w:val="bullet"/>
+      <w:lvlText w:val="o"/>
+      <w:lvlJc w:val="left"/>
+      <w:pPr>
+        <w:tabs>
+          <w:tab w:val="num" w:pos="1440"/>
+        </w:tabs>
+        <w:ind w:left="1440" w:hanging="360"/>
+      </w:pPr>
+      <w:rPr>
+        <w:rFonts w:ascii="Courier New" w:hAnsi="Courier New" w:hint="default"/>
+        <w:sz w:val="20"/>
+      </w:rPr>
+    </w:lvl>
+    <w:lvl w:ilvl="2" w:tentative="1">
+      <w:start w:val="1"/>
+      <w:numFmt w:val="bullet"/>
+      <w:lvlText w:val=""/>
+      <w:lvlJc w:val="left"/>
+      <w:pPr>
+        <w:tabs>
+          <w:tab w:val="num" w:pos="2160"/>
+        </w:tabs>
+        <w:ind w:left="2160" w:hanging="360"/>
+      </w:pPr>
+      <w:rPr>
+        <w:rFonts w:ascii="Wingdings" w:hAnsi="Wingdings" w:hint="default"/>
+        <w:sz w:val="20"/>
+      </w:rPr>
+    </w:lvl>
+    <w:lvl w:ilvl="3" w:tentative="1">
+      <w:start w:val="1"/>
+      <w:numFmt w:val="bullet"/>
+      <w:lvlText w:val=""/>
+      <w:lvlJc w:val="left"/>
+      <w:pPr>
+        <w:tabs>
+          <w:tab w:val="num" w:pos="2880"/>
+        </w:tabs>
+        <w:ind w:left="2880" w:hanging="360"/>
+      </w:pPr>
+      <w:rPr>
+        <w:rFonts w:ascii="Wingdings" w:hAnsi="Wingdings" w:hint="default"/>
+        <w:sz w:val="20"/>
+      </w:rPr>
+    </w:lvl>
+    <w:lvl w:ilvl="4" w:tentative="1">
+      <w:start w:val="1"/>
+      <w:numFmt w:val="bullet"/>
+      <w:lvlText w:val=""/>
+      <w:lvlJc w:val="left"/>
+      <w:pPr>
+        <w:tabs>
+          <w:tab w:val="num" w:pos="3600"/>
+        </w:tabs>
+        <w:ind w:left="3600" w:hanging="360"/>
+      </w:pPr>
+      <w:rPr>
+        <w:rFonts w:ascii="Wingdings" w:hAnsi="Wingdings" w:hint="default"/>
+        <w:sz w:val="20"/>
+      </w:rPr>
+    </w:lvl>
+    <w:lvl w:ilvl="5" w:tentative="1">
+      <w:start w:val="1"/>
+      <w:numFmt w:val="bullet"/>
+      <w:lvlText w:val=""/>
+      <w:lvlJc w:val="left"/>
+      <w:pPr>
+        <w:tabs>
+          <w:tab w:val="num" w:pos="4320"/>
+        </w:tabs>
+        <w:ind w:left="4320" w:hanging="360"/>
+      </w:pPr>
+      <w:rPr>
+        <w:rFonts w:ascii="Wingdings" w:hAnsi="Wingdings" w:hint="default"/>
+        <w:sz w:val="20"/>
+      </w:rPr>
+    </w:lvl>
+    <w:lvl w:ilvl="6" w:tentative="1">
+      <w:start w:val="1"/>
+      <w:numFmt w:val="bullet"/>
+      <w:lvlText w:val=""/>
+      <w:lvlJc w:val="left"/>
+      <w:pPr>
+        <w:tabs>
+          <w:tab w:val="num" w:pos="5040"/>
+        </w:tabs>
+        <w:ind w:left="5040" w:hanging="360"/>
+      </w:pPr>
+      <w:rPr>
+        <w:rFonts w:ascii="Wingdings" w:hAnsi="Wingdings" w:hint="default"/>
+        <w:sz w:val="20"/>
+      </w:rPr>
+    </w:lvl>
+    <w:lvl w:ilvl="7" w:tentative="1">
+      <w:start w:val="1"/>
+      <w:numFmt w:val="bullet"/>
+      <w:lvlText w:val=""/>
+      <w:lvlJc w:val="left"/>
+      <w:pPr>
+        <w:tabs>
+          <w:tab w:val="num" w:pos="5760"/>
+        </w:tabs>
+        <w:ind w:left="5760" w:hanging="360"/>
+      </w:pPr>
+      <w:rPr>
+        <w:rFonts w:ascii="Wingdings" w:hAnsi="Wingdings" w:hint="default"/>
+        <w:sz w:val="20"/>
+      </w:rPr>
+    </w:lvl>
+    <w:lvl w:ilvl="8" w:tentative="1">
+      <w:start w:val="1"/>
+      <w:numFmt w:val="bullet"/>
+      <w:lvlText w:val=""/>
+      <w:lvlJc w:val="left"/>
+      <w:pPr>
+        <w:tabs>
+          <w:tab w:val="num" w:pos="6480"/>
+        </w:tabs>
+        <w:ind w:left="6480" w:hanging="360"/>
+      </w:pPr>
+      <w:rPr>
+        <w:rFonts w:ascii="Wingdings" w:hAnsi="Wingdings" w:hint="default"/>
+        <w:sz w:val="20"/>
+      </w:rPr>
+    </w:lvl>
+  </w:abstractNum>
+  <w:num w:numId="1" w16cid:durableId="1242449157">
+    <w:abstractNumId w:val="1"/>
+  </w:num>
+  <w:num w:numId="2" w16cid:durableId="1747340717">
+    <w:abstractNumId w:val="0"/>
+  </w:num>
+</w:numbering>
 </file>
 
 <file path=word/styles.xml><?xml version="1.0" encoding="utf-8"?>
@@ -930,6 +3157,33 @@
       <w:spacing w:val="5"/>
     </w:rPr>
   </w:style>
+  <w:style w:type="paragraph" w:styleId="NormalWeb">
+    <w:name w:val="Normal (Web)"/>
+    <w:basedOn w:val="Normal"/>
+    <w:uiPriority w:val="99"/>
+    <w:semiHidden/>
+    <w:unhideWhenUsed/>
+    <w:rsid w:val="00DE7688"/>
+    <w:pPr>
+      <w:spacing w:before="100" w:beforeAutospacing="1" w:after="100" w:afterAutospacing="1" w:line="240" w:lineRule="auto"/>
+    </w:pPr>
+    <w:rPr>
+      <w:rFonts w:ascii="Times New Roman" w:eastAsia="Times New Roman" w:hAnsi="Times New Roman" w:cs="Times New Roman"/>
+      <w:kern w:val="0"/>
+      <w14:ligatures w14:val="none"/>
+    </w:rPr>
+  </w:style>
+  <w:style w:type="character" w:styleId="Strong">
+    <w:name w:val="Strong"/>
+    <w:basedOn w:val="DefaultParagraphFont"/>
+    <w:uiPriority w:val="22"/>
+    <w:qFormat/>
+    <w:rsid w:val="00DE7688"/>
+    <w:rPr>
+      <w:b/>
+      <w:bCs/>
+    </w:rPr>
+  </w:style>
 </w:styles>
 </file>
 

</xml_diff>